<commit_message>
Updated interim report draft
</commit_message>
<xml_diff>
--- a/Interim Report/InterimReport_DRAFT_AFlight_77525.docx
+++ b/Interim Report/InterimReport_DRAFT_AFlight_77525.docx
@@ -118,9 +118,6 @@
                 </w:rPr>
                 <w:alias w:val="Subtitle"/>
                 <w:id w:val="15524255"/>
-                <w:placeholder>
-                  <w:docPart w:val="0B3318F39D704A6C8A229E312D8C5EF1"/>
-                </w:placeholder>
                 <w:dataBinding w:prefixMappings="xmlns:ns0='http://schemas.openxmlformats.org/package/2006/metadata/core-properties' xmlns:ns1='http://purl.org/dc/elements/1.1/'" w:xpath="/ns0:coreProperties[1]/ns1:subject[1]" w:storeItemID="{6C3C8BC8-F283-45AE-878A-BAB7291924A1}"/>
                 <w:text/>
               </w:sdtPr>
@@ -286,16 +283,8 @@
                   <w:rPr>
                     <w:b/>
                   </w:rPr>
-                  <w:t xml:space="preserve">Marco </w:t>
+                  <w:t>Marco Gilardi</w:t>
                 </w:r>
-                <w:proofErr w:type="spellStart"/>
-                <w:r>
-                  <w:rPr>
-                    <w:b/>
-                  </w:rPr>
-                  <w:t>Gilardi</w:t>
-                </w:r>
-                <w:proofErr w:type="spellEnd"/>
               </w:p>
               <w:p>
                 <w:pPr>
@@ -2093,16 +2082,8 @@
       <w:bookmarkEnd w:id="0"/>
     </w:p>
     <w:p>
-      <w:proofErr w:type="gramStart"/>
-      <w:r>
-        <w:t>An interim report for the final year project of the BSc Computer Science Games and Multimedia Environment course detailing the design and planning phases of the project as a whole.</w:t>
-      </w:r>
-      <w:proofErr w:type="gramEnd"/>
-      <w:r>
-        <w:t xml:space="preserve"> </w:t>
-      </w:r>
-      <w:r>
-        <w:t xml:space="preserve"> This project is undertaken with  the intent to produce a fully interactive ‘space simulator’ game that clearly demonstrates the abilities of the Oculus Rift </w:t>
+      <w:r>
+        <w:t xml:space="preserve">This project is undertaken with  the intent to produce a fully interactive ‘space simulator’ game that clearly demonstrates the abilities of the Oculus Rift </w:t>
       </w:r>
       <w:sdt>
         <w:sdtPr>
@@ -2152,16 +2133,21 @@
       <w:r>
         <w:t>device as a significant step towards achieving better immersion within a computer game, taking full advantage of the features offered by the Oculus Rift device.</w:t>
       </w:r>
+      <w:r>
+        <w:t xml:space="preserve"> The game itself allows for the player to control a spacecraft in a space environment complete with various celestial bodies, semi-realistic controls allowing for 6 degree of freedom and various enemy targets that the player must seek out and destroy in order to progress within the game.</w:t>
+      </w:r>
+      <w:bookmarkStart w:id="1" w:name="_GoBack"/>
+      <w:bookmarkEnd w:id="1"/>
     </w:p>
     <w:p>
       <w:pPr>
         <w:pStyle w:val="Heading1"/>
       </w:pPr>
-      <w:bookmarkStart w:id="1" w:name="_Toc369966887"/>
+      <w:bookmarkStart w:id="2" w:name="_Toc369966887"/>
       <w:r>
         <w:t>Introduction</w:t>
       </w:r>
-      <w:bookmarkEnd w:id="1"/>
+      <w:bookmarkEnd w:id="2"/>
     </w:p>
     <w:p>
       <w:r>
@@ -2189,11 +2175,11 @@
       <w:pPr>
         <w:pStyle w:val="Heading2"/>
       </w:pPr>
-      <w:bookmarkStart w:id="2" w:name="_Toc369966888"/>
+      <w:bookmarkStart w:id="3" w:name="_Toc369966888"/>
       <w:r>
         <w:t>Genre and Typical Gameplay Description</w:t>
       </w:r>
-      <w:bookmarkEnd w:id="2"/>
+      <w:bookmarkEnd w:id="3"/>
     </w:p>
     <w:p>
       <w:r>
@@ -2268,21 +2254,13 @@
         </w:sdtContent>
       </w:sdt>
       <w:r>
-        <w:t xml:space="preserve"> and </w:t>
-      </w:r>
-      <w:proofErr w:type="spellStart"/>
-      <w:r>
-        <w:t>Free</w:t>
+        <w:t xml:space="preserve"> and Free</w:t>
       </w:r>
       <w:r>
         <w:t>S</w:t>
       </w:r>
       <w:r>
-        <w:t>pace</w:t>
-      </w:r>
-      <w:proofErr w:type="spellEnd"/>
-      <w:r>
-        <w:t xml:space="preserve"> 1/2</w:t>
+        <w:t>pace 1/2</w:t>
       </w:r>
       <w:sdt>
         <w:sdtPr>
@@ -2623,15 +2601,7 @@
         </w:sdtContent>
       </w:sdt>
       <w:r>
-        <w:t xml:space="preserve"> and David </w:t>
-      </w:r>
-      <w:proofErr w:type="spellStart"/>
-      <w:r>
-        <w:t>Braben</w:t>
-      </w:r>
-      <w:proofErr w:type="spellEnd"/>
-      <w:r>
-        <w:t xml:space="preserve"> </w:t>
+        <w:t xml:space="preserve"> and David Braben </w:t>
       </w:r>
       <w:sdt>
         <w:sdtPr>
@@ -2725,11 +2695,11 @@
       <w:pPr>
         <w:pStyle w:val="Heading2"/>
       </w:pPr>
-      <w:bookmarkStart w:id="3" w:name="_Toc369966889"/>
+      <w:bookmarkStart w:id="4" w:name="_Toc369966889"/>
       <w:r>
         <w:t>The Oculus Rift Virtual Reality Device</w:t>
       </w:r>
-      <w:bookmarkEnd w:id="3"/>
+      <w:bookmarkEnd w:id="4"/>
     </w:p>
     <w:p>
       <w:r>
@@ -3295,11 +3265,11 @@
       <w:pPr>
         <w:pStyle w:val="Heading2"/>
       </w:pPr>
-      <w:bookmarkStart w:id="4" w:name="_Toc369966890"/>
+      <w:bookmarkStart w:id="5" w:name="_Toc369966890"/>
       <w:r>
         <w:t>Project Objectives</w:t>
       </w:r>
-      <w:bookmarkEnd w:id="4"/>
+      <w:bookmarkEnd w:id="5"/>
     </w:p>
     <w:p>
       <w:r>
@@ -3320,11 +3290,11 @@
       <w:pPr>
         <w:pStyle w:val="Heading3"/>
       </w:pPr>
-      <w:bookmarkStart w:id="5" w:name="_Toc369966891"/>
+      <w:bookmarkStart w:id="6" w:name="_Toc369966891"/>
       <w:r>
         <w:t>Primary Objectives</w:t>
       </w:r>
-      <w:bookmarkEnd w:id="5"/>
+      <w:bookmarkEnd w:id="6"/>
     </w:p>
     <w:p>
       <w:pPr>
@@ -3438,11 +3408,11 @@
       <w:pPr>
         <w:pStyle w:val="Heading3"/>
       </w:pPr>
-      <w:bookmarkStart w:id="6" w:name="_Toc369966892"/>
+      <w:bookmarkStart w:id="7" w:name="_Toc369966892"/>
       <w:r>
         <w:t>Extensions</w:t>
       </w:r>
-      <w:bookmarkEnd w:id="6"/>
+      <w:bookmarkEnd w:id="7"/>
     </w:p>
     <w:p>
       <w:pPr>
@@ -3642,12 +3612,12 @@
       <w:pPr>
         <w:pStyle w:val="Heading1"/>
       </w:pPr>
-      <w:bookmarkStart w:id="7" w:name="_Toc369966893"/>
+      <w:bookmarkStart w:id="8" w:name="_Toc369966893"/>
       <w:r>
         <w:lastRenderedPageBreak/>
         <w:t>Professional Considerations</w:t>
       </w:r>
-      <w:bookmarkEnd w:id="7"/>
+      <w:bookmarkEnd w:id="8"/>
     </w:p>
     <w:p>
       <w:r>
@@ -3750,15 +3720,7 @@
         <w:t xml:space="preserve">. Such considerations included the </w:t>
       </w:r>
       <w:r>
-        <w:t xml:space="preserve">decision to ensure the project itself was technically achievable and challenging in terms of a BSc final year project and dissertation through the inclusion of various technical and engineering challenges that had to be overcome in order to develop a good game implementation. These can be seen during the software engineering approach to the analysis, design, </w:t>
-      </w:r>
-      <w:proofErr w:type="gramStart"/>
-      <w:r>
-        <w:t>implementation</w:t>
-      </w:r>
-      <w:proofErr w:type="gramEnd"/>
-      <w:r>
-        <w:t xml:space="preserve"> and testing of the project </w:t>
+        <w:t xml:space="preserve">decision to ensure the project itself was technically achievable and challenging in terms of a BSc final year project and dissertation through the inclusion of various technical and engineering challenges that had to be overcome in order to develop a good game implementation. These can be seen during the software engineering approach to the analysis, design, implementation and testing of the project </w:t>
       </w:r>
       <w:r>
         <w:t>as well as the use of new and current techniques and technologies in order to develop the systems in use by the game itself.</w:t>
@@ -3840,12 +3802,12 @@
       <w:pPr>
         <w:pStyle w:val="Heading1"/>
       </w:pPr>
-      <w:bookmarkStart w:id="8" w:name="_Toc369966894"/>
+      <w:bookmarkStart w:id="9" w:name="_Toc369966894"/>
       <w:r>
         <w:lastRenderedPageBreak/>
         <w:t>Requirements Analysis</w:t>
       </w:r>
-      <w:bookmarkEnd w:id="8"/>
+      <w:bookmarkEnd w:id="9"/>
     </w:p>
     <w:p>
       <w:r>
@@ -3859,11 +3821,11 @@
       <w:pPr>
         <w:pStyle w:val="Heading2"/>
       </w:pPr>
-      <w:bookmarkStart w:id="9" w:name="_Toc369966895"/>
+      <w:bookmarkStart w:id="10" w:name="_Toc369966895"/>
       <w:r>
         <w:t>Customer Requirements</w:t>
       </w:r>
-      <w:bookmarkEnd w:id="9"/>
+      <w:bookmarkEnd w:id="10"/>
     </w:p>
     <w:p>
       <w:r>
@@ -4030,12 +3992,12 @@
       <w:pPr>
         <w:pStyle w:val="Heading2"/>
       </w:pPr>
-      <w:bookmarkStart w:id="10" w:name="_Toc369966896"/>
+      <w:bookmarkStart w:id="11" w:name="_Toc369966896"/>
       <w:r>
         <w:lastRenderedPageBreak/>
         <w:t>Functional Requirements</w:t>
       </w:r>
-      <w:bookmarkEnd w:id="10"/>
+      <w:bookmarkEnd w:id="11"/>
     </w:p>
     <w:p>
       <w:r>
@@ -4135,12 +4097,7 @@
         <w:t xml:space="preserve">us Rift should accommodate the barrel </w:t>
       </w:r>
       <w:r>
-        <w:t>disto</w:t>
-      </w:r>
-      <w:bookmarkStart w:id="11" w:name="_GoBack"/>
-      <w:bookmarkEnd w:id="11"/>
-      <w:r>
-        <w:t>rtion</w:t>
+        <w:t>distortion</w:t>
       </w:r>
       <w:r>
         <w:t xml:space="preserve"> of two discrete images to the left and right eyes of the Oculus Rift using a ‘side-by-side’ stereoscopic rendering technique with appropriate offset for two eyes to create an effective 3D image.</w:t>
@@ -4523,14 +4480,27 @@
       <w:r>
         <w:t xml:space="preserve">Figure </w:t>
       </w:r>
-      <w:fldSimple w:instr=" SEQ Figure \* ARABIC ">
-        <w:r>
-          <w:rPr>
-            <w:noProof/>
-          </w:rPr>
-          <w:t>1</w:t>
-        </w:r>
-      </w:fldSimple>
+      <w:r>
+        <w:fldChar w:fldCharType="begin"/>
+      </w:r>
+      <w:r>
+        <w:instrText xml:space="preserve"> SEQ Figure \* ARABIC </w:instrText>
+      </w:r>
+      <w:r>
+        <w:fldChar w:fldCharType="separate"/>
+      </w:r>
+      <w:r>
+        <w:rPr>
+          <w:noProof/>
+        </w:rPr>
+        <w:t>1</w:t>
+      </w:r>
+      <w:r>
+        <w:rPr>
+          <w:noProof/>
+        </w:rPr>
+        <w:fldChar w:fldCharType="end"/>
+      </w:r>
       <w:r>
         <w:t xml:space="preserve"> - general gameplay Use Case</w:t>
       </w:r>
@@ -4606,14 +4576,27 @@
       <w:r>
         <w:t xml:space="preserve">Figure </w:t>
       </w:r>
-      <w:fldSimple w:instr=" SEQ Figure \* ARABIC ">
-        <w:r>
-          <w:rPr>
-            <w:noProof/>
-          </w:rPr>
-          <w:t>2</w:t>
-        </w:r>
-      </w:fldSimple>
+      <w:r>
+        <w:fldChar w:fldCharType="begin"/>
+      </w:r>
+      <w:r>
+        <w:instrText xml:space="preserve"> SEQ Figure \* ARABIC </w:instrText>
+      </w:r>
+      <w:r>
+        <w:fldChar w:fldCharType="separate"/>
+      </w:r>
+      <w:r>
+        <w:rPr>
+          <w:noProof/>
+        </w:rPr>
+        <w:t>2</w:t>
+      </w:r>
+      <w:r>
+        <w:rPr>
+          <w:noProof/>
+        </w:rPr>
+        <w:fldChar w:fldCharType="end"/>
+      </w:r>
       <w:r>
         <w:t xml:space="preserve"> - Menus Use Case</w:t>
       </w:r>
@@ -4695,14 +4678,27 @@
       <w:r>
         <w:t xml:space="preserve">Figure </w:t>
       </w:r>
-      <w:fldSimple w:instr=" SEQ Figure \* ARABIC ">
-        <w:r>
-          <w:rPr>
-            <w:noProof/>
-          </w:rPr>
-          <w:t>3</w:t>
-        </w:r>
-      </w:fldSimple>
+      <w:r>
+        <w:fldChar w:fldCharType="begin"/>
+      </w:r>
+      <w:r>
+        <w:instrText xml:space="preserve"> SEQ Figure \* ARABIC </w:instrText>
+      </w:r>
+      <w:r>
+        <w:fldChar w:fldCharType="separate"/>
+      </w:r>
+      <w:r>
+        <w:rPr>
+          <w:noProof/>
+        </w:rPr>
+        <w:t>3</w:t>
+      </w:r>
+      <w:r>
+        <w:rPr>
+          <w:noProof/>
+        </w:rPr>
+        <w:fldChar w:fldCharType="end"/>
+      </w:r>
       <w:r>
         <w:t xml:space="preserve"> - Player Control Use Case</w:t>
       </w:r>
@@ -4794,14 +4790,27 @@
       <w:r>
         <w:t xml:space="preserve">Figure </w:t>
       </w:r>
-      <w:fldSimple w:instr=" SEQ Figure \* ARABIC ">
-        <w:r>
-          <w:rPr>
-            <w:noProof/>
-          </w:rPr>
-          <w:t>4</w:t>
-        </w:r>
-      </w:fldSimple>
+      <w:r>
+        <w:fldChar w:fldCharType="begin"/>
+      </w:r>
+      <w:r>
+        <w:instrText xml:space="preserve"> SEQ Figure \* ARABIC </w:instrText>
+      </w:r>
+      <w:r>
+        <w:fldChar w:fldCharType="separate"/>
+      </w:r>
+      <w:r>
+        <w:rPr>
+          <w:noProof/>
+        </w:rPr>
+        <w:t>4</w:t>
+      </w:r>
+      <w:r>
+        <w:rPr>
+          <w:noProof/>
+        </w:rPr>
+        <w:fldChar w:fldCharType="end"/>
+      </w:r>
       <w:r>
         <w:t xml:space="preserve"> - Orient Head/Camera Use Case using the Oculus Rift</w:t>
       </w:r>
@@ -4895,14 +4904,27 @@
       <w:r>
         <w:t xml:space="preserve">Figure </w:t>
       </w:r>
-      <w:fldSimple w:instr=" SEQ Figure \* ARABIC ">
-        <w:r>
-          <w:rPr>
-            <w:noProof/>
-          </w:rPr>
-          <w:t>5</w:t>
-        </w:r>
-      </w:fldSimple>
+      <w:r>
+        <w:fldChar w:fldCharType="begin"/>
+      </w:r>
+      <w:r>
+        <w:instrText xml:space="preserve"> SEQ Figure \* ARABIC </w:instrText>
+      </w:r>
+      <w:r>
+        <w:fldChar w:fldCharType="separate"/>
+      </w:r>
+      <w:r>
+        <w:rPr>
+          <w:noProof/>
+        </w:rPr>
+        <w:t>5</w:t>
+      </w:r>
+      <w:r>
+        <w:rPr>
+          <w:noProof/>
+        </w:rPr>
+        <w:fldChar w:fldCharType="end"/>
+      </w:r>
       <w:r>
         <w:t xml:space="preserve"> - State Diagram of the Space Game</w:t>
       </w:r>
@@ -5017,14 +5039,30 @@
       <w:r>
         <w:t xml:space="preserve">Figure </w:t>
       </w:r>
-      <w:fldSimple w:instr=" SEQ Figure \* ARABIC ">
-        <w:r>
-          <w:rPr>
-            <w:noProof/>
-          </w:rPr>
-          <w:t>6</w:t>
-        </w:r>
-      </w:fldSimple>
+      <w:r>
+        <w:fldChar w:fldCharType="begin"/>
+      </w:r>
+      <w:r>
+        <w:instrText xml:space="preserve"> SEQ Figu</w:instrText>
+      </w:r>
+      <w:r>
+        <w:instrText xml:space="preserve">re \* ARABIC </w:instrText>
+      </w:r>
+      <w:r>
+        <w:fldChar w:fldCharType="separate"/>
+      </w:r>
+      <w:r>
+        <w:rPr>
+          <w:noProof/>
+        </w:rPr>
+        <w:t>6</w:t>
+      </w:r>
+      <w:r>
+        <w:rPr>
+          <w:noProof/>
+        </w:rPr>
+        <w:fldChar w:fldCharType="end"/>
+      </w:r>
       <w:r>
         <w:t xml:space="preserve"> - Overall Class Diagram identifying various components of the ga</w:t>
       </w:r>
@@ -5107,14 +5145,27 @@
       <w:r>
         <w:t xml:space="preserve">Figure </w:t>
       </w:r>
-      <w:fldSimple w:instr=" SEQ Figure \* ARABIC ">
-        <w:r>
-          <w:rPr>
-            <w:noProof/>
-          </w:rPr>
-          <w:t>7</w:t>
-        </w:r>
-      </w:fldSimple>
+      <w:r>
+        <w:fldChar w:fldCharType="begin"/>
+      </w:r>
+      <w:r>
+        <w:instrText xml:space="preserve"> SEQ Figure \* ARABIC </w:instrText>
+      </w:r>
+      <w:r>
+        <w:fldChar w:fldCharType="separate"/>
+      </w:r>
+      <w:r>
+        <w:rPr>
+          <w:noProof/>
+        </w:rPr>
+        <w:t>7</w:t>
+      </w:r>
+      <w:r>
+        <w:rPr>
+          <w:noProof/>
+        </w:rPr>
+        <w:fldChar w:fldCharType="end"/>
+      </w:r>
       <w:r>
         <w:t xml:space="preserve"> - Sequence Diagram of Game Events</w:t>
       </w:r>
@@ -5173,15 +5224,7 @@
         <w:t>, Unreal</w:t>
       </w:r>
       <w:r>
-        <w:t xml:space="preserve"> and </w:t>
-      </w:r>
-      <w:proofErr w:type="spellStart"/>
-      <w:r>
-        <w:t>CryEngine</w:t>
-      </w:r>
-      <w:proofErr w:type="spellEnd"/>
-      <w:r>
-        <w:t xml:space="preserve"> game/rendering engines.</w:t>
+        <w:t xml:space="preserve"> and CryEngine game/rendering engines.</w:t>
       </w:r>
     </w:p>
     <w:p>
@@ -5230,15 +5273,7 @@
         </w:rPr>
       </w:pPr>
       <w:r>
-        <w:t xml:space="preserve">Research and prototyping of gameplay mechanics in various engines including Unity, Ogre and </w:t>
-      </w:r>
-      <w:proofErr w:type="spellStart"/>
-      <w:r>
-        <w:t>CryEngine</w:t>
-      </w:r>
-      <w:proofErr w:type="spellEnd"/>
-      <w:r>
-        <w:t>.</w:t>
+        <w:t>Research and prototyping of gameplay mechanics in various engines including Unity, Ogre and CryEngine.</w:t>
       </w:r>
     </w:p>
     <w:p>
@@ -5310,7 +5345,7 @@
           <v:shape id="_x0000_i1025" type="#_x0000_t75" style="width:681.75pt;height:412.5pt" o:ole="">
             <v:imagedata r:id="rId21" o:title="" cropbottom="42963f" cropleft="262f" cropright="20159f"/>
           </v:shape>
-          <o:OLEObject Type="Embed" ProgID="Excel.Sheet.12" ShapeID="_x0000_i1025" DrawAspect="Content" ObjectID="_1443728627" r:id="rId22"/>
+          <o:OLEObject Type="Embed" ProgID="Excel.Sheet.12" ShapeID="_x0000_i1025" DrawAspect="Content" ObjectID="_1443798823" r:id="rId22"/>
         </w:object>
       </w:r>
     </w:p>
@@ -5328,14 +5363,27 @@
       <w:r>
         <w:t xml:space="preserve">Figure </w:t>
       </w:r>
-      <w:fldSimple w:instr=" SEQ Figure \* ARABIC ">
-        <w:r>
-          <w:rPr>
-            <w:noProof/>
-          </w:rPr>
-          <w:t>8</w:t>
-        </w:r>
-      </w:fldSimple>
+      <w:r>
+        <w:fldChar w:fldCharType="begin"/>
+      </w:r>
+      <w:r>
+        <w:instrText xml:space="preserve"> SEQ Figure \* ARABIC </w:instrText>
+      </w:r>
+      <w:r>
+        <w:fldChar w:fldCharType="separate"/>
+      </w:r>
+      <w:r>
+        <w:rPr>
+          <w:noProof/>
+        </w:rPr>
+        <w:t>8</w:t>
+      </w:r>
+      <w:r>
+        <w:rPr>
+          <w:noProof/>
+        </w:rPr>
+        <w:fldChar w:fldCharType="end"/>
+      </w:r>
       <w:r>
         <w:t xml:space="preserve"> - Gantt Chart of Project Timeline</w:t>
       </w:r>
@@ -5499,23 +5547,7 @@
         </w:rPr>
       </w:pPr>
       <w:r>
-        <w:t xml:space="preserve">Experimented with Oculus Rift in </w:t>
-      </w:r>
-      <w:proofErr w:type="spellStart"/>
-      <w:r>
-        <w:t>CryENGINE</w:t>
-      </w:r>
-      <w:proofErr w:type="spellEnd"/>
-      <w:r>
-        <w:t xml:space="preserve"> 3 SDK, UDK, Torque 3D and </w:t>
-      </w:r>
-      <w:proofErr w:type="spellStart"/>
-      <w:r>
-        <w:t>Irrlicht</w:t>
-      </w:r>
-      <w:proofErr w:type="spellEnd"/>
-      <w:r>
-        <w:t xml:space="preserve"> Engine. (2 hours)</w:t>
+        <w:t>Experimented with Oculus Rift in CryENGINE 3 SDK, UDK, Torque 3D and Irrlicht Engine. (2 hours)</w:t>
       </w:r>
     </w:p>
     <w:p>
@@ -7794,7 +7826,7 @@
       <w:rPr>
         <w:noProof/>
       </w:rPr>
-      <w:t>8</w:t>
+      <w:t>2</w:t>
     </w:r>
     <w:r>
       <w:fldChar w:fldCharType="end"/>
@@ -7802,27 +7834,14 @@
     <w:r>
       <w:t xml:space="preserve"> of </w:t>
     </w:r>
-    <w:r>
-      <w:fldChar w:fldCharType="begin"/>
-    </w:r>
-    <w:r>
-      <w:instrText xml:space="preserve"> NUMPAGES  \* Arabic  \* MERGEFORMAT </w:instrText>
-    </w:r>
-    <w:r>
-      <w:fldChar w:fldCharType="separate"/>
-    </w:r>
-    <w:r>
-      <w:rPr>
-        <w:noProof/>
-      </w:rPr>
-      <w:t>22</w:t>
-    </w:r>
-    <w:r>
-      <w:rPr>
-        <w:noProof/>
-      </w:rPr>
-      <w:fldChar w:fldCharType="end"/>
-    </w:r>
+    <w:fldSimple w:instr=" NUMPAGES  \* Arabic  \* MERGEFORMAT ">
+      <w:r>
+        <w:rPr>
+          <w:noProof/>
+        </w:rPr>
+        <w:t>22</w:t>
+      </w:r>
+    </w:fldSimple>
   </w:p>
 </w:ftr>
 </file>
@@ -7866,14 +7885,27 @@
     <w:r>
       <w:t xml:space="preserve"> of </w:t>
     </w:r>
-    <w:fldSimple w:instr=" NUMPAGES  \* Arabic  \* MERGEFORMAT ">
-      <w:r>
-        <w:rPr>
-          <w:noProof/>
-        </w:rPr>
-        <w:t>22</w:t>
-      </w:r>
-    </w:fldSimple>
+    <w:r>
+      <w:fldChar w:fldCharType="begin"/>
+    </w:r>
+    <w:r>
+      <w:instrText xml:space="preserve"> NUMPAGES  \* Arabic  \* MERGEFORMAT </w:instrText>
+    </w:r>
+    <w:r>
+      <w:fldChar w:fldCharType="separate"/>
+    </w:r>
+    <w:r>
+      <w:rPr>
+        <w:noProof/>
+      </w:rPr>
+      <w:t>22</w:t>
+    </w:r>
+    <w:r>
+      <w:rPr>
+        <w:noProof/>
+      </w:rPr>
+      <w:fldChar w:fldCharType="end"/>
+    </w:r>
   </w:p>
   <w:p>
     <w:pPr>
@@ -7932,17 +7964,8 @@
         <w:sz w:val="22"/>
         <w:szCs w:val="22"/>
       </w:rPr>
-      <w:t xml:space="preserve">Marco </w:t>
+      <w:t>Marco Gilardi</w:t>
     </w:r>
-    <w:proofErr w:type="spellStart"/>
-    <w:r>
-      <w:rPr>
-        <w:sz w:val="22"/>
-        <w:szCs w:val="22"/>
-      </w:rPr>
-      <w:t>Gilardi</w:t>
-    </w:r>
-    <w:proofErr w:type="spellEnd"/>
   </w:p>
 </w:hdr>
 </file>
@@ -7971,17 +7994,8 @@
         <w:sz w:val="22"/>
         <w:szCs w:val="22"/>
       </w:rPr>
-      <w:t xml:space="preserve">Marco </w:t>
+      <w:t>Marco Gilardi</w:t>
     </w:r>
-    <w:proofErr w:type="spellStart"/>
-    <w:r>
-      <w:rPr>
-        <w:sz w:val="22"/>
-        <w:szCs w:val="22"/>
-      </w:rPr>
-      <w:t>Gilardi</w:t>
-    </w:r>
-    <w:proofErr w:type="spellEnd"/>
   </w:p>
   <w:p>
     <w:pPr>
@@ -12453,41 +12467,7 @@
 </file>
 
 <file path=word/glossary/document.xml><?xml version="1.0" encoding="utf-8"?>
-<w:glossaryDocument xmlns:wpc="http://schemas.microsoft.com/office/word/2010/wordprocessingCanvas" xmlns:mc="http://schemas.openxmlformats.org/markup-compatibility/2006" xmlns:o="urn:schemas-microsoft-com:office:office" xmlns:r="http://schemas.openxmlformats.org/officeDocument/2006/relationships" xmlns:m="http://schemas.openxmlformats.org/officeDocument/2006/math" xmlns:v="urn:schemas-microsoft-com:vml" xmlns:wp14="http://schemas.microsoft.com/office/word/2010/wordprocessingDrawing" xmlns:wp="http://schemas.openxmlformats.org/drawingml/2006/wordprocessingDrawing" xmlns:w10="urn:schemas-microsoft-com:office:word" xmlns:w="http://schemas.openxmlformats.org/wordprocessingml/2006/main" xmlns:w14="http://schemas.microsoft.com/office/word/2010/wordml" xmlns:wpg="http://schemas.microsoft.com/office/word/2010/wordprocessingGroup" xmlns:wpi="http://schemas.microsoft.com/office/word/2010/wordprocessingInk" xmlns:wne="http://schemas.microsoft.com/office/word/2006/wordml" xmlns:wps="http://schemas.microsoft.com/office/word/2010/wordprocessingShape" mc:Ignorable="w14 wp14">
-  <w:docParts>
-    <w:docPart>
-      <w:docPartPr>
-        <w:name w:val="F790E46A08C04469ACF133AF22ECE821"/>
-        <w:category>
-          <w:name w:val="General"/>
-          <w:gallery w:val="placeholder"/>
-        </w:category>
-        <w:types>
-          <w:type w:val="bbPlcHdr"/>
-        </w:types>
-        <w:behaviors>
-          <w:behavior w:val="content"/>
-        </w:behaviors>
-        <w:guid w:val="{A32294F6-EE98-472B-A775-937D62AE18C3}"/>
-      </w:docPartPr>
-      <w:docPartBody>
-        <w:p>
-          <w:pPr>
-            <w:pStyle w:val="F790E46A08C04469ACF133AF22ECE821"/>
-          </w:pPr>
-          <w:r>
-            <w:rPr>
-              <w:rFonts w:asciiTheme="majorHAnsi" w:eastAsiaTheme="majorEastAsia" w:hAnsiTheme="majorHAnsi" w:cstheme="majorBidi"/>
-              <w:sz w:val="80"/>
-              <w:szCs w:val="80"/>
-            </w:rPr>
-            <w:t>[Type the document title]</w:t>
-          </w:r>
-        </w:p>
-      </w:docPartBody>
-    </w:docPart>
-  </w:docParts>
-</w:glossaryDocument>
+<w:glossaryDocument xmlns:wpc="http://schemas.microsoft.com/office/word/2010/wordprocessingCanvas" xmlns:mc="http://schemas.openxmlformats.org/markup-compatibility/2006" xmlns:o="urn:schemas-microsoft-com:office:office" xmlns:r="http://schemas.openxmlformats.org/officeDocument/2006/relationships" xmlns:m="http://schemas.openxmlformats.org/officeDocument/2006/math" xmlns:v="urn:schemas-microsoft-com:vml" xmlns:wp14="http://schemas.microsoft.com/office/word/2010/wordprocessingDrawing" xmlns:wp="http://schemas.openxmlformats.org/drawingml/2006/wordprocessingDrawing" xmlns:w10="urn:schemas-microsoft-com:office:word" xmlns:w="http://schemas.openxmlformats.org/wordprocessingml/2006/main" xmlns:w14="http://schemas.microsoft.com/office/word/2010/wordml" xmlns:wpg="http://schemas.microsoft.com/office/word/2010/wordprocessingGroup" xmlns:wpi="http://schemas.microsoft.com/office/word/2010/wordprocessingInk" xmlns:wne="http://schemas.microsoft.com/office/word/2006/wordml" xmlns:wps="http://schemas.microsoft.com/office/word/2010/wordprocessingShape" mc:Ignorable="w14 wp14"/>
 </file>
 
 <file path=word/glossary/fontTable.xml><?xml version="1.0" encoding="utf-8"?>
@@ -12561,6 +12541,7 @@
     <w:rsidRoot w:val="001061BE"/>
     <w:rsid w:val="001061BE"/>
     <w:rsid w:val="00133A8A"/>
+    <w:rsid w:val="008D6281"/>
     <w:rsid w:val="00ED1ABA"/>
   </w:rsids>
   <m:mathPr>
@@ -13902,7 +13883,7 @@
 </file>
 
 <file path=customXml/itemProps2.xml><?xml version="1.0" encoding="utf-8"?>
-<ds:datastoreItem xmlns:ds="http://schemas.openxmlformats.org/officeDocument/2006/customXml" ds:itemID="{18785021-9333-4320-941F-1A49097A9FE2}">
+<ds:datastoreItem xmlns:ds="http://schemas.openxmlformats.org/officeDocument/2006/customXml" ds:itemID="{03F672E9-5D0B-448A-A5F4-C890755AFA1B}">
   <ds:schemaRefs>
     <ds:schemaRef ds:uri="http://schemas.openxmlformats.org/officeDocument/2006/bibliography"/>
   </ds:schemaRefs>

</xml_diff>

<commit_message>
Added PDF of report draft
</commit_message>
<xml_diff>
--- a/Interim Report/InterimReport_DRAFT_AFlight_77525.docx
+++ b/Interim Report/InterimReport_DRAFT_AFlight_77525.docx
@@ -21,6 +21,8 @@
         </w:rPr>
       </w:sdtEndPr>
       <w:sdtContent>
+        <w:bookmarkStart w:id="0" w:name="_GoBack" w:displacedByCustomXml="prev"/>
+        <w:bookmarkEnd w:id="0" w:displacedByCustomXml="prev"/>
         <w:tbl>
           <w:tblPr>
             <w:tblW w:w="5000" w:type="pct"/>
@@ -65,9 +67,6 @@
                 </w:rPr>
                 <w:alias w:val="Title"/>
                 <w:id w:val="15524250"/>
-                <w:placeholder>
-                  <w:docPart w:val="F790E46A08C04469ACF133AF22ECE821"/>
-                </w:placeholder>
                 <w:dataBinding w:prefixMappings="xmlns:ns0='http://schemas.openxmlformats.org/package/2006/metadata/core-properties' xmlns:ns1='http://purl.org/dc/elements/1.1/'" w:xpath="/ns0:coreProperties[1]/ns1:title[1]" w:storeItemID="{6C3C8BC8-F283-45AE-878A-BAB7291924A1}"/>
                 <w:text/>
               </w:sdtPr>
@@ -283,8 +282,16 @@
                   <w:rPr>
                     <w:b/>
                   </w:rPr>
-                  <w:t>Marco Gilardi</w:t>
+                  <w:t xml:space="preserve">Marco </w:t>
                 </w:r>
+                <w:proofErr w:type="spellStart"/>
+                <w:r>
+                  <w:rPr>
+                    <w:b/>
+                  </w:rPr>
+                  <w:t>Gilardi</w:t>
+                </w:r>
+                <w:proofErr w:type="spellEnd"/>
               </w:p>
               <w:p>
                 <w:pPr>
@@ -764,7 +771,7 @@
                 <w:noProof/>
                 <w:webHidden/>
               </w:rPr>
-              <w:t>4</w:t>
+              <w:t>3</w:t>
             </w:r>
             <w:r>
               <w:rPr>
@@ -1971,7 +1978,7 @@
                 <w:noProof/>
                 <w:webHidden/>
               </w:rPr>
-              <w:t>21</w:t>
+              <w:t>22</w:t>
             </w:r>
             <w:r>
               <w:rPr>
@@ -2042,7 +2049,7 @@
                 <w:noProof/>
                 <w:webHidden/>
               </w:rPr>
-              <w:t>21</w:t>
+              <w:t>22</w:t>
             </w:r>
             <w:r>
               <w:rPr>
@@ -2074,12 +2081,12 @@
       <w:pPr>
         <w:pStyle w:val="Heading1"/>
       </w:pPr>
-      <w:bookmarkStart w:id="0" w:name="_Toc369966886"/>
+      <w:bookmarkStart w:id="1" w:name="_Toc369966886"/>
       <w:r>
         <w:lastRenderedPageBreak/>
         <w:t>Abstract</w:t>
       </w:r>
-      <w:bookmarkEnd w:id="0"/>
+      <w:bookmarkEnd w:id="1"/>
     </w:p>
     <w:p>
       <w:r>
@@ -2136,8 +2143,6 @@
       <w:r>
         <w:t xml:space="preserve"> The game itself allows for the player to control a spacecraft in a space environment complete with various celestial bodies, semi-realistic controls allowing for 6 degree of freedom and various enemy targets that the player must seek out and destroy in order to progress within the game.</w:t>
       </w:r>
-      <w:bookmarkStart w:id="1" w:name="_GoBack"/>
-      <w:bookmarkEnd w:id="1"/>
     </w:p>
     <w:p>
       <w:pPr>
@@ -2254,13 +2259,21 @@
         </w:sdtContent>
       </w:sdt>
       <w:r>
-        <w:t xml:space="preserve"> and Free</w:t>
+        <w:t xml:space="preserve"> and </w:t>
+      </w:r>
+      <w:proofErr w:type="spellStart"/>
+      <w:r>
+        <w:t>Free</w:t>
       </w:r>
       <w:r>
         <w:t>S</w:t>
       </w:r>
       <w:r>
-        <w:t>pace 1/2</w:t>
+        <w:t>pace</w:t>
+      </w:r>
+      <w:proofErr w:type="spellEnd"/>
+      <w:r>
+        <w:t xml:space="preserve"> 1/2</w:t>
       </w:r>
       <w:sdt>
         <w:sdtPr>
@@ -2601,7 +2614,15 @@
         </w:sdtContent>
       </w:sdt>
       <w:r>
-        <w:t xml:space="preserve"> and David Braben </w:t>
+        <w:t xml:space="preserve"> and David </w:t>
+      </w:r>
+      <w:proofErr w:type="spellStart"/>
+      <w:r>
+        <w:t>Braben</w:t>
+      </w:r>
+      <w:proofErr w:type="spellEnd"/>
+      <w:r>
+        <w:t xml:space="preserve"> </w:t>
       </w:r>
       <w:sdt>
         <w:sdtPr>
@@ -3720,7 +3741,15 @@
         <w:t xml:space="preserve">. Such considerations included the </w:t>
       </w:r>
       <w:r>
-        <w:t xml:space="preserve">decision to ensure the project itself was technically achievable and challenging in terms of a BSc final year project and dissertation through the inclusion of various technical and engineering challenges that had to be overcome in order to develop a good game implementation. These can be seen during the software engineering approach to the analysis, design, implementation and testing of the project </w:t>
+        <w:t xml:space="preserve">decision to ensure the project itself was technically achievable and challenging in terms of a BSc final year project and dissertation through the inclusion of various technical and engineering challenges that had to be overcome in order to develop a good game implementation. These can be seen during the software engineering approach to the analysis, design, </w:t>
+      </w:r>
+      <w:proofErr w:type="gramStart"/>
+      <w:r>
+        <w:t>implementation</w:t>
+      </w:r>
+      <w:proofErr w:type="gramEnd"/>
+      <w:r>
+        <w:t xml:space="preserve"> and testing of the project </w:t>
       </w:r>
       <w:r>
         <w:t>as well as the use of new and current techniques and technologies in order to develop the systems in use by the game itself.</w:t>
@@ -4480,27 +4509,14 @@
       <w:r>
         <w:t xml:space="preserve">Figure </w:t>
       </w:r>
-      <w:r>
-        <w:fldChar w:fldCharType="begin"/>
-      </w:r>
-      <w:r>
-        <w:instrText xml:space="preserve"> SEQ Figure \* ARABIC </w:instrText>
-      </w:r>
-      <w:r>
-        <w:fldChar w:fldCharType="separate"/>
-      </w:r>
-      <w:r>
-        <w:rPr>
-          <w:noProof/>
-        </w:rPr>
-        <w:t>1</w:t>
-      </w:r>
-      <w:r>
-        <w:rPr>
-          <w:noProof/>
-        </w:rPr>
-        <w:fldChar w:fldCharType="end"/>
-      </w:r>
+      <w:fldSimple w:instr=" SEQ Figure \* ARABIC ">
+        <w:r>
+          <w:rPr>
+            <w:noProof/>
+          </w:rPr>
+          <w:t>1</w:t>
+        </w:r>
+      </w:fldSimple>
       <w:r>
         <w:t xml:space="preserve"> - general gameplay Use Case</w:t>
       </w:r>
@@ -4576,27 +4592,14 @@
       <w:r>
         <w:t xml:space="preserve">Figure </w:t>
       </w:r>
-      <w:r>
-        <w:fldChar w:fldCharType="begin"/>
-      </w:r>
-      <w:r>
-        <w:instrText xml:space="preserve"> SEQ Figure \* ARABIC </w:instrText>
-      </w:r>
-      <w:r>
-        <w:fldChar w:fldCharType="separate"/>
-      </w:r>
-      <w:r>
-        <w:rPr>
-          <w:noProof/>
-        </w:rPr>
-        <w:t>2</w:t>
-      </w:r>
-      <w:r>
-        <w:rPr>
-          <w:noProof/>
-        </w:rPr>
-        <w:fldChar w:fldCharType="end"/>
-      </w:r>
+      <w:fldSimple w:instr=" SEQ Figure \* ARABIC ">
+        <w:r>
+          <w:rPr>
+            <w:noProof/>
+          </w:rPr>
+          <w:t>2</w:t>
+        </w:r>
+      </w:fldSimple>
       <w:r>
         <w:t xml:space="preserve"> - Menus Use Case</w:t>
       </w:r>
@@ -4678,27 +4681,14 @@
       <w:r>
         <w:t xml:space="preserve">Figure </w:t>
       </w:r>
-      <w:r>
-        <w:fldChar w:fldCharType="begin"/>
-      </w:r>
-      <w:r>
-        <w:instrText xml:space="preserve"> SEQ Figure \* ARABIC </w:instrText>
-      </w:r>
-      <w:r>
-        <w:fldChar w:fldCharType="separate"/>
-      </w:r>
-      <w:r>
-        <w:rPr>
-          <w:noProof/>
-        </w:rPr>
-        <w:t>3</w:t>
-      </w:r>
-      <w:r>
-        <w:rPr>
-          <w:noProof/>
-        </w:rPr>
-        <w:fldChar w:fldCharType="end"/>
-      </w:r>
+      <w:fldSimple w:instr=" SEQ Figure \* ARABIC ">
+        <w:r>
+          <w:rPr>
+            <w:noProof/>
+          </w:rPr>
+          <w:t>3</w:t>
+        </w:r>
+      </w:fldSimple>
       <w:r>
         <w:t xml:space="preserve"> - Player Control Use Case</w:t>
       </w:r>
@@ -4790,27 +4780,14 @@
       <w:r>
         <w:t xml:space="preserve">Figure </w:t>
       </w:r>
-      <w:r>
-        <w:fldChar w:fldCharType="begin"/>
-      </w:r>
-      <w:r>
-        <w:instrText xml:space="preserve"> SEQ Figure \* ARABIC </w:instrText>
-      </w:r>
-      <w:r>
-        <w:fldChar w:fldCharType="separate"/>
-      </w:r>
-      <w:r>
-        <w:rPr>
-          <w:noProof/>
-        </w:rPr>
-        <w:t>4</w:t>
-      </w:r>
-      <w:r>
-        <w:rPr>
-          <w:noProof/>
-        </w:rPr>
-        <w:fldChar w:fldCharType="end"/>
-      </w:r>
+      <w:fldSimple w:instr=" SEQ Figure \* ARABIC ">
+        <w:r>
+          <w:rPr>
+            <w:noProof/>
+          </w:rPr>
+          <w:t>4</w:t>
+        </w:r>
+      </w:fldSimple>
       <w:r>
         <w:t xml:space="preserve"> - Orient Head/Camera Use Case using the Oculus Rift</w:t>
       </w:r>
@@ -4904,27 +4881,14 @@
       <w:r>
         <w:t xml:space="preserve">Figure </w:t>
       </w:r>
-      <w:r>
-        <w:fldChar w:fldCharType="begin"/>
-      </w:r>
-      <w:r>
-        <w:instrText xml:space="preserve"> SEQ Figure \* ARABIC </w:instrText>
-      </w:r>
-      <w:r>
-        <w:fldChar w:fldCharType="separate"/>
-      </w:r>
-      <w:r>
-        <w:rPr>
-          <w:noProof/>
-        </w:rPr>
-        <w:t>5</w:t>
-      </w:r>
-      <w:r>
-        <w:rPr>
-          <w:noProof/>
-        </w:rPr>
-        <w:fldChar w:fldCharType="end"/>
-      </w:r>
+      <w:fldSimple w:instr=" SEQ Figure \* ARABIC ">
+        <w:r>
+          <w:rPr>
+            <w:noProof/>
+          </w:rPr>
+          <w:t>5</w:t>
+        </w:r>
+      </w:fldSimple>
       <w:r>
         <w:t xml:space="preserve"> - State Diagram of the Space Game</w:t>
       </w:r>
@@ -5039,30 +5003,14 @@
       <w:r>
         <w:t xml:space="preserve">Figure </w:t>
       </w:r>
-      <w:r>
-        <w:fldChar w:fldCharType="begin"/>
-      </w:r>
-      <w:r>
-        <w:instrText xml:space="preserve"> SEQ Figu</w:instrText>
-      </w:r>
-      <w:r>
-        <w:instrText xml:space="preserve">re \* ARABIC </w:instrText>
-      </w:r>
-      <w:r>
-        <w:fldChar w:fldCharType="separate"/>
-      </w:r>
-      <w:r>
-        <w:rPr>
-          <w:noProof/>
-        </w:rPr>
-        <w:t>6</w:t>
-      </w:r>
-      <w:r>
-        <w:rPr>
-          <w:noProof/>
-        </w:rPr>
-        <w:fldChar w:fldCharType="end"/>
-      </w:r>
+      <w:fldSimple w:instr=" SEQ Figure \* ARABIC ">
+        <w:r>
+          <w:rPr>
+            <w:noProof/>
+          </w:rPr>
+          <w:t>6</w:t>
+        </w:r>
+      </w:fldSimple>
       <w:r>
         <w:t xml:space="preserve"> - Overall Class Diagram identifying various components of the ga</w:t>
       </w:r>
@@ -5145,27 +5093,14 @@
       <w:r>
         <w:t xml:space="preserve">Figure </w:t>
       </w:r>
-      <w:r>
-        <w:fldChar w:fldCharType="begin"/>
-      </w:r>
-      <w:r>
-        <w:instrText xml:space="preserve"> SEQ Figure \* ARABIC </w:instrText>
-      </w:r>
-      <w:r>
-        <w:fldChar w:fldCharType="separate"/>
-      </w:r>
-      <w:r>
-        <w:rPr>
-          <w:noProof/>
-        </w:rPr>
-        <w:t>7</w:t>
-      </w:r>
-      <w:r>
-        <w:rPr>
-          <w:noProof/>
-        </w:rPr>
-        <w:fldChar w:fldCharType="end"/>
-      </w:r>
+      <w:fldSimple w:instr=" SEQ Figure \* ARABIC ">
+        <w:r>
+          <w:rPr>
+            <w:noProof/>
+          </w:rPr>
+          <w:t>7</w:t>
+        </w:r>
+      </w:fldSimple>
       <w:r>
         <w:t xml:space="preserve"> - Sequence Diagram of Game Events</w:t>
       </w:r>
@@ -5224,7 +5159,15 @@
         <w:t>, Unreal</w:t>
       </w:r>
       <w:r>
-        <w:t xml:space="preserve"> and CryEngine game/rendering engines.</w:t>
+        <w:t xml:space="preserve"> and </w:t>
+      </w:r>
+      <w:proofErr w:type="spellStart"/>
+      <w:r>
+        <w:t>CryEngine</w:t>
+      </w:r>
+      <w:proofErr w:type="spellEnd"/>
+      <w:r>
+        <w:t xml:space="preserve"> game/rendering engines.</w:t>
       </w:r>
     </w:p>
     <w:p>
@@ -5273,7 +5216,15 @@
         </w:rPr>
       </w:pPr>
       <w:r>
-        <w:t>Research and prototyping of gameplay mechanics in various engines including Unity, Ogre and CryEngine.</w:t>
+        <w:t xml:space="preserve">Research and prototyping of gameplay mechanics in various engines including Unity, Ogre and </w:t>
+      </w:r>
+      <w:proofErr w:type="spellStart"/>
+      <w:r>
+        <w:t>CryEngine</w:t>
+      </w:r>
+      <w:proofErr w:type="spellEnd"/>
+      <w:r>
+        <w:t>.</w:t>
       </w:r>
     </w:p>
     <w:p>
@@ -5345,7 +5296,7 @@
           <v:shape id="_x0000_i1025" type="#_x0000_t75" style="width:681.75pt;height:412.5pt" o:ole="">
             <v:imagedata r:id="rId21" o:title="" cropbottom="42963f" cropleft="262f" cropright="20159f"/>
           </v:shape>
-          <o:OLEObject Type="Embed" ProgID="Excel.Sheet.12" ShapeID="_x0000_i1025" DrawAspect="Content" ObjectID="_1443798823" r:id="rId22"/>
+          <o:OLEObject Type="Embed" ProgID="Excel.Sheet.12" ShapeID="_x0000_i1025" DrawAspect="Content" ObjectID="_1443860679" r:id="rId22"/>
         </w:object>
       </w:r>
     </w:p>
@@ -5363,27 +5314,14 @@
       <w:r>
         <w:t xml:space="preserve">Figure </w:t>
       </w:r>
-      <w:r>
-        <w:fldChar w:fldCharType="begin"/>
-      </w:r>
-      <w:r>
-        <w:instrText xml:space="preserve"> SEQ Figure \* ARABIC </w:instrText>
-      </w:r>
-      <w:r>
-        <w:fldChar w:fldCharType="separate"/>
-      </w:r>
-      <w:r>
-        <w:rPr>
-          <w:noProof/>
-        </w:rPr>
-        <w:t>8</w:t>
-      </w:r>
-      <w:r>
-        <w:rPr>
-          <w:noProof/>
-        </w:rPr>
-        <w:fldChar w:fldCharType="end"/>
-      </w:r>
+      <w:fldSimple w:instr=" SEQ Figure \* ARABIC ">
+        <w:r>
+          <w:rPr>
+            <w:noProof/>
+          </w:rPr>
+          <w:t>8</w:t>
+        </w:r>
+      </w:fldSimple>
       <w:r>
         <w:t xml:space="preserve"> - Gantt Chart of Project Timeline</w:t>
       </w:r>
@@ -5547,7 +5485,23 @@
         </w:rPr>
       </w:pPr>
       <w:r>
-        <w:t>Experimented with Oculus Rift in CryENGINE 3 SDK, UDK, Torque 3D and Irrlicht Engine. (2 hours)</w:t>
+        <w:t xml:space="preserve">Experimented with Oculus Rift in </w:t>
+      </w:r>
+      <w:proofErr w:type="spellStart"/>
+      <w:r>
+        <w:t>CryENGINE</w:t>
+      </w:r>
+      <w:proofErr w:type="spellEnd"/>
+      <w:r>
+        <w:t xml:space="preserve"> 3 SDK, UDK, Torque 3D and </w:t>
+      </w:r>
+      <w:proofErr w:type="spellStart"/>
+      <w:r>
+        <w:t>Irrlicht</w:t>
+      </w:r>
+      <w:proofErr w:type="spellEnd"/>
+      <w:r>
+        <w:t xml:space="preserve"> Engine. (2 hours)</w:t>
       </w:r>
     </w:p>
     <w:p>
@@ -7826,7 +7780,7 @@
       <w:rPr>
         <w:noProof/>
       </w:rPr>
-      <w:t>2</w:t>
+      <w:t>1</w:t>
     </w:r>
     <w:r>
       <w:fldChar w:fldCharType="end"/>
@@ -7834,14 +7788,27 @@
     <w:r>
       <w:t xml:space="preserve"> of </w:t>
     </w:r>
-    <w:fldSimple w:instr=" NUMPAGES  \* Arabic  \* MERGEFORMAT ">
-      <w:r>
-        <w:rPr>
-          <w:noProof/>
-        </w:rPr>
-        <w:t>22</w:t>
-      </w:r>
-    </w:fldSimple>
+    <w:r>
+      <w:fldChar w:fldCharType="begin"/>
+    </w:r>
+    <w:r>
+      <w:instrText xml:space="preserve"> NUMPAGES  \* Arabic  \* MERGEFORMAT </w:instrText>
+    </w:r>
+    <w:r>
+      <w:fldChar w:fldCharType="separate"/>
+    </w:r>
+    <w:r>
+      <w:rPr>
+        <w:noProof/>
+      </w:rPr>
+      <w:t>22</w:t>
+    </w:r>
+    <w:r>
+      <w:rPr>
+        <w:noProof/>
+      </w:rPr>
+      <w:fldChar w:fldCharType="end"/>
+    </w:r>
   </w:p>
 </w:ftr>
 </file>
@@ -7885,27 +7852,14 @@
     <w:r>
       <w:t xml:space="preserve"> of </w:t>
     </w:r>
-    <w:r>
-      <w:fldChar w:fldCharType="begin"/>
-    </w:r>
-    <w:r>
-      <w:instrText xml:space="preserve"> NUMPAGES  \* Arabic  \* MERGEFORMAT </w:instrText>
-    </w:r>
-    <w:r>
-      <w:fldChar w:fldCharType="separate"/>
-    </w:r>
-    <w:r>
-      <w:rPr>
-        <w:noProof/>
-      </w:rPr>
-      <w:t>22</w:t>
-    </w:r>
-    <w:r>
-      <w:rPr>
-        <w:noProof/>
-      </w:rPr>
-      <w:fldChar w:fldCharType="end"/>
-    </w:r>
+    <w:fldSimple w:instr=" NUMPAGES  \* Arabic  \* MERGEFORMAT ">
+      <w:r>
+        <w:rPr>
+          <w:noProof/>
+        </w:rPr>
+        <w:t>22</w:t>
+      </w:r>
+    </w:fldSimple>
   </w:p>
   <w:p>
     <w:pPr>
@@ -7964,8 +7918,17 @@
         <w:sz w:val="22"/>
         <w:szCs w:val="22"/>
       </w:rPr>
-      <w:t>Marco Gilardi</w:t>
+      <w:t xml:space="preserve">Marco </w:t>
     </w:r>
+    <w:proofErr w:type="spellStart"/>
+    <w:r>
+      <w:rPr>
+        <w:sz w:val="22"/>
+        <w:szCs w:val="22"/>
+      </w:rPr>
+      <w:t>Gilardi</w:t>
+    </w:r>
+    <w:proofErr w:type="spellEnd"/>
   </w:p>
 </w:hdr>
 </file>
@@ -7994,8 +7957,17 @@
         <w:sz w:val="22"/>
         <w:szCs w:val="22"/>
       </w:rPr>
-      <w:t>Marco Gilardi</w:t>
+      <w:t xml:space="preserve">Marco </w:t>
     </w:r>
+    <w:proofErr w:type="spellStart"/>
+    <w:r>
+      <w:rPr>
+        <w:sz w:val="22"/>
+        <w:szCs w:val="22"/>
+      </w:rPr>
+      <w:t>Gilardi</w:t>
+    </w:r>
+    <w:proofErr w:type="spellEnd"/>
   </w:p>
   <w:p>
     <w:pPr>
@@ -12466,539 +12438,6 @@
 </w:styles>
 </file>
 
-<file path=word/glossary/document.xml><?xml version="1.0" encoding="utf-8"?>
-<w:glossaryDocument xmlns:wpc="http://schemas.microsoft.com/office/word/2010/wordprocessingCanvas" xmlns:mc="http://schemas.openxmlformats.org/markup-compatibility/2006" xmlns:o="urn:schemas-microsoft-com:office:office" xmlns:r="http://schemas.openxmlformats.org/officeDocument/2006/relationships" xmlns:m="http://schemas.openxmlformats.org/officeDocument/2006/math" xmlns:v="urn:schemas-microsoft-com:vml" xmlns:wp14="http://schemas.microsoft.com/office/word/2010/wordprocessingDrawing" xmlns:wp="http://schemas.openxmlformats.org/drawingml/2006/wordprocessingDrawing" xmlns:w10="urn:schemas-microsoft-com:office:word" xmlns:w="http://schemas.openxmlformats.org/wordprocessingml/2006/main" xmlns:w14="http://schemas.microsoft.com/office/word/2010/wordml" xmlns:wpg="http://schemas.microsoft.com/office/word/2010/wordprocessingGroup" xmlns:wpi="http://schemas.microsoft.com/office/word/2010/wordprocessingInk" xmlns:wne="http://schemas.microsoft.com/office/word/2006/wordml" xmlns:wps="http://schemas.microsoft.com/office/word/2010/wordprocessingShape" mc:Ignorable="w14 wp14"/>
-</file>
-
-<file path=word/glossary/fontTable.xml><?xml version="1.0" encoding="utf-8"?>
-<w:fonts xmlns:mc="http://schemas.openxmlformats.org/markup-compatibility/2006" xmlns:r="http://schemas.openxmlformats.org/officeDocument/2006/relationships" xmlns:w="http://schemas.openxmlformats.org/wordprocessingml/2006/main" xmlns:w14="http://schemas.microsoft.com/office/word/2010/wordml" mc:Ignorable="w14">
-  <w:font w:name="Symbol">
-    <w:panose1 w:val="05050102010706020507"/>
-    <w:charset w:val="02"/>
-    <w:family w:val="roman"/>
-    <w:pitch w:val="variable"/>
-    <w:sig w:usb0="00000000" w:usb1="10000000" w:usb2="00000000" w:usb3="00000000" w:csb0="80000000" w:csb1="00000000"/>
-  </w:font>
-  <w:font w:name="Times New Roman">
-    <w:panose1 w:val="02020603050405020304"/>
-    <w:charset w:val="00"/>
-    <w:family w:val="roman"/>
-    <w:pitch w:val="variable"/>
-    <w:sig w:usb0="E0002AFF" w:usb1="C0007841" w:usb2="00000009" w:usb3="00000000" w:csb0="000001FF" w:csb1="00000000"/>
-  </w:font>
-  <w:font w:name="Courier New">
-    <w:panose1 w:val="02070309020205020404"/>
-    <w:charset w:val="00"/>
-    <w:family w:val="modern"/>
-    <w:pitch w:val="fixed"/>
-    <w:sig w:usb0="E0002AFF" w:usb1="C0007843" w:usb2="00000009" w:usb3="00000000" w:csb0="000001FF" w:csb1="00000000"/>
-  </w:font>
-  <w:font w:name="Wingdings">
-    <w:panose1 w:val="05000000000000000000"/>
-    <w:charset w:val="02"/>
-    <w:family w:val="auto"/>
-    <w:pitch w:val="variable"/>
-    <w:sig w:usb0="00000000" w:usb1="10000000" w:usb2="00000000" w:usb3="00000000" w:csb0="80000000" w:csb1="00000000"/>
-  </w:font>
-  <w:font w:name="Calibri">
-    <w:panose1 w:val="020F0502020204030204"/>
-    <w:charset w:val="00"/>
-    <w:family w:val="swiss"/>
-    <w:pitch w:val="variable"/>
-    <w:sig w:usb0="E00002FF" w:usb1="4000ACFF" w:usb2="00000001" w:usb3="00000000" w:csb0="0000019F" w:csb1="00000000"/>
-  </w:font>
-  <w:font w:name="Tahoma">
-    <w:panose1 w:val="020B0604030504040204"/>
-    <w:charset w:val="00"/>
-    <w:family w:val="swiss"/>
-    <w:notTrueType/>
-    <w:pitch w:val="variable"/>
-    <w:sig w:usb0="00000003" w:usb1="00000000" w:usb2="00000000" w:usb3="00000000" w:csb0="00000001" w:csb1="00000000"/>
-  </w:font>
-  <w:font w:name="Cambria">
-    <w:panose1 w:val="02040503050406030204"/>
-    <w:charset w:val="00"/>
-    <w:family w:val="roman"/>
-    <w:pitch w:val="variable"/>
-    <w:sig w:usb0="E00002FF" w:usb1="400004FF" w:usb2="00000000" w:usb3="00000000" w:csb0="0000019F" w:csb1="00000000"/>
-  </w:font>
-</w:fonts>
-</file>
-
-<file path=word/glossary/settings.xml><?xml version="1.0" encoding="utf-8"?>
-<w:settings xmlns:mc="http://schemas.openxmlformats.org/markup-compatibility/2006" xmlns:o="urn:schemas-microsoft-com:office:office" xmlns:r="http://schemas.openxmlformats.org/officeDocument/2006/relationships" xmlns:m="http://schemas.openxmlformats.org/officeDocument/2006/math" xmlns:v="urn:schemas-microsoft-com:vml" xmlns:w10="urn:schemas-microsoft-com:office:word" xmlns:w="http://schemas.openxmlformats.org/wordprocessingml/2006/main" xmlns:w14="http://schemas.microsoft.com/office/word/2010/wordml" xmlns:sl="http://schemas.openxmlformats.org/schemaLibrary/2006/main" mc:Ignorable="w14">
-  <w:view w:val="normal"/>
-  <w:defaultTabStop w:val="720"/>
-  <w:characterSpacingControl w:val="doNotCompress"/>
-  <w:compat>
-    <w:useFELayout/>
-    <w:compatSetting w:name="compatibilityMode" w:uri="http://schemas.microsoft.com/office/word" w:val="14"/>
-    <w:compatSetting w:name="overrideTableStyleFontSizeAndJustification" w:uri="http://schemas.microsoft.com/office/word" w:val="1"/>
-    <w:compatSetting w:name="enableOpenTypeFeatures" w:uri="http://schemas.microsoft.com/office/word" w:val="1"/>
-    <w:compatSetting w:name="doNotFlipMirrorIndents" w:uri="http://schemas.microsoft.com/office/word" w:val="1"/>
-  </w:compat>
-  <w:rsids>
-    <w:rsidRoot w:val="001061BE"/>
-    <w:rsid w:val="001061BE"/>
-    <w:rsid w:val="00133A8A"/>
-    <w:rsid w:val="008D6281"/>
-    <w:rsid w:val="00ED1ABA"/>
-  </w:rsids>
-  <m:mathPr>
-    <m:mathFont m:val="Cambria Math"/>
-    <m:brkBin m:val="before"/>
-    <m:brkBinSub m:val="--"/>
-    <m:smallFrac m:val="0"/>
-    <m:dispDef/>
-    <m:lMargin m:val="0"/>
-    <m:rMargin m:val="0"/>
-    <m:defJc m:val="centerGroup"/>
-    <m:wrapIndent m:val="1440"/>
-    <m:intLim m:val="subSup"/>
-    <m:naryLim m:val="undOvr"/>
-  </m:mathPr>
-  <w:themeFontLang w:val="en-GB"/>
-  <w:clrSchemeMapping w:bg1="light1" w:t1="dark1" w:bg2="light2" w:t2="dark2" w:accent1="accent1" w:accent2="accent2" w:accent3="accent3" w:accent4="accent4" w:accent5="accent5" w:accent6="accent6" w:hyperlink="hyperlink" w:followedHyperlink="followedHyperlink"/>
-  <w:decimalSymbol w:val="."/>
-  <w:listSeparator w:val=","/>
-</w:settings>
-</file>
-
-<file path=word/glossary/styles.xml><?xml version="1.0" encoding="utf-8"?>
-<w:styles xmlns:mc="http://schemas.openxmlformats.org/markup-compatibility/2006" xmlns:r="http://schemas.openxmlformats.org/officeDocument/2006/relationships" xmlns:w="http://schemas.openxmlformats.org/wordprocessingml/2006/main" xmlns:w14="http://schemas.microsoft.com/office/word/2010/wordml" mc:Ignorable="w14">
-  <w:docDefaults>
-    <w:rPrDefault>
-      <w:rPr>
-        <w:rFonts w:asciiTheme="minorHAnsi" w:eastAsiaTheme="minorEastAsia" w:hAnsiTheme="minorHAnsi" w:cstheme="minorBidi"/>
-        <w:sz w:val="22"/>
-        <w:szCs w:val="22"/>
-        <w:lang w:val="en-GB" w:eastAsia="en-GB" w:bidi="ar-SA"/>
-      </w:rPr>
-    </w:rPrDefault>
-    <w:pPrDefault>
-      <w:pPr>
-        <w:spacing w:after="200" w:line="276" w:lineRule="auto"/>
-      </w:pPr>
-    </w:pPrDefault>
-  </w:docDefaults>
-  <w:latentStyles w:defLockedState="0" w:defUIPriority="99" w:defSemiHidden="1" w:defUnhideWhenUsed="1" w:defQFormat="0" w:count="267">
-    <w:lsdException w:name="Normal" w:semiHidden="0" w:uiPriority="0" w:unhideWhenUsed="0" w:qFormat="1"/>
-    <w:lsdException w:name="heading 1" w:semiHidden="0" w:uiPriority="9" w:unhideWhenUsed="0" w:qFormat="1"/>
-    <w:lsdException w:name="heading 2" w:uiPriority="9" w:qFormat="1"/>
-    <w:lsdException w:name="heading 3" w:uiPriority="9" w:qFormat="1"/>
-    <w:lsdException w:name="heading 4" w:uiPriority="9" w:qFormat="1"/>
-    <w:lsdException w:name="heading 5" w:uiPriority="9" w:qFormat="1"/>
-    <w:lsdException w:name="heading 6" w:uiPriority="9" w:qFormat="1"/>
-    <w:lsdException w:name="heading 7" w:uiPriority="9" w:qFormat="1"/>
-    <w:lsdException w:name="heading 8" w:uiPriority="9" w:qFormat="1"/>
-    <w:lsdException w:name="heading 9" w:uiPriority="9" w:qFormat="1"/>
-    <w:lsdException w:name="toc 1" w:uiPriority="39"/>
-    <w:lsdException w:name="toc 2" w:uiPriority="39"/>
-    <w:lsdException w:name="toc 3" w:uiPriority="39"/>
-    <w:lsdException w:name="toc 4" w:uiPriority="39"/>
-    <w:lsdException w:name="toc 5" w:uiPriority="39"/>
-    <w:lsdException w:name="toc 6" w:uiPriority="39"/>
-    <w:lsdException w:name="toc 7" w:uiPriority="39"/>
-    <w:lsdException w:name="toc 8" w:uiPriority="39"/>
-    <w:lsdException w:name="toc 9" w:uiPriority="39"/>
-    <w:lsdException w:name="caption" w:uiPriority="35" w:qFormat="1"/>
-    <w:lsdException w:name="Title" w:semiHidden="0" w:uiPriority="10" w:unhideWhenUsed="0" w:qFormat="1"/>
-    <w:lsdException w:name="Default Paragraph Font" w:uiPriority="1"/>
-    <w:lsdException w:name="Subtitle" w:semiHidden="0" w:uiPriority="11" w:unhideWhenUsed="0" w:qFormat="1"/>
-    <w:lsdException w:name="Strong" w:semiHidden="0" w:uiPriority="22" w:unhideWhenUsed="0" w:qFormat="1"/>
-    <w:lsdException w:name="Emphasis" w:semiHidden="0" w:uiPriority="20" w:unhideWhenUsed="0" w:qFormat="1"/>
-    <w:lsdException w:name="Table Grid" w:semiHidden="0" w:uiPriority="59" w:unhideWhenUsed="0"/>
-    <w:lsdException w:name="Placeholder Text" w:unhideWhenUsed="0"/>
-    <w:lsdException w:name="No Spacing" w:semiHidden="0" w:uiPriority="1" w:unhideWhenUsed="0" w:qFormat="1"/>
-    <w:lsdException w:name="Light Shading" w:semiHidden="0" w:uiPriority="60" w:unhideWhenUsed="0"/>
-    <w:lsdException w:name="Light List" w:semiHidden="0" w:uiPriority="61" w:unhideWhenUsed="0"/>
-    <w:lsdException w:name="Light Grid" w:semiHidden="0" w:uiPriority="62" w:unhideWhenUsed="0"/>
-    <w:lsdException w:name="Medium Shading 1" w:semiHidden="0" w:uiPriority="63" w:unhideWhenUsed="0"/>
-    <w:lsdException w:name="Medium Shading 2" w:semiHidden="0" w:uiPriority="64" w:unhideWhenUsed="0"/>
-    <w:lsdException w:name="Medium List 1" w:semiHidden="0" w:uiPriority="65" w:unhideWhenUsed="0"/>
-    <w:lsdException w:name="Medium List 2" w:semiHidden="0" w:uiPriority="66" w:unhideWhenUsed="0"/>
-    <w:lsdException w:name="Medium Grid 1" w:semiHidden="0" w:uiPriority="67" w:unhideWhenUsed="0"/>
-    <w:lsdException w:name="Medium Grid 2" w:semiHidden="0" w:uiPriority="68" w:unhideWhenUsed="0"/>
-    <w:lsdException w:name="Medium Grid 3" w:semiHidden="0" w:uiPriority="69" w:unhideWhenUsed="0"/>
-    <w:lsdException w:name="Dark List" w:semiHidden="0" w:uiPriority="70" w:unhideWhenUsed="0"/>
-    <w:lsdException w:name="Colorful Shading" w:semiHidden="0" w:uiPriority="71" w:unhideWhenUsed="0"/>
-    <w:lsdException w:name="Colorful List" w:semiHidden="0" w:uiPriority="72" w:unhideWhenUsed="0"/>
-    <w:lsdException w:name="Colorful Grid" w:semiHidden="0" w:uiPriority="73" w:unhideWhenUsed="0"/>
-    <w:lsdException w:name="Light Shading Accent 1" w:semiHidden="0" w:uiPriority="60" w:unhideWhenUsed="0"/>
-    <w:lsdException w:name="Light List Accent 1" w:semiHidden="0" w:uiPriority="61" w:unhideWhenUsed="0"/>
-    <w:lsdException w:name="Light Grid Accent 1" w:semiHidden="0" w:uiPriority="62" w:unhideWhenUsed="0"/>
-    <w:lsdException w:name="Medium Shading 1 Accent 1" w:semiHidden="0" w:uiPriority="63" w:unhideWhenUsed="0"/>
-    <w:lsdException w:name="Medium Shading 2 Accent 1" w:semiHidden="0" w:uiPriority="64" w:unhideWhenUsed="0"/>
-    <w:lsdException w:name="Medium List 1 Accent 1" w:semiHidden="0" w:uiPriority="65" w:unhideWhenUsed="0"/>
-    <w:lsdException w:name="Revision" w:unhideWhenUsed="0"/>
-    <w:lsdException w:name="List Paragraph" w:semiHidden="0" w:uiPriority="34" w:unhideWhenUsed="0" w:qFormat="1"/>
-    <w:lsdException w:name="Quote" w:semiHidden="0" w:uiPriority="29" w:unhideWhenUsed="0" w:qFormat="1"/>
-    <w:lsdException w:name="Intense Quote" w:semiHidden="0" w:uiPriority="30" w:unhideWhenUsed="0" w:qFormat="1"/>
-    <w:lsdException w:name="Medium List 2 Accent 1" w:semiHidden="0" w:uiPriority="66" w:unhideWhenUsed="0"/>
-    <w:lsdException w:name="Medium Grid 1 Accent 1" w:semiHidden="0" w:uiPriority="67" w:unhideWhenUsed="0"/>
-    <w:lsdException w:name="Medium Grid 2 Accent 1" w:semiHidden="0" w:uiPriority="68" w:unhideWhenUsed="0"/>
-    <w:lsdException w:name="Medium Grid 3 Accent 1" w:semiHidden="0" w:uiPriority="69" w:unhideWhenUsed="0"/>
-    <w:lsdException w:name="Dark List Accent 1" w:semiHidden="0" w:uiPriority="70" w:unhideWhenUsed="0"/>
-    <w:lsdException w:name="Colorful Shading Accent 1" w:semiHidden="0" w:uiPriority="71" w:unhideWhenUsed="0"/>
-    <w:lsdException w:name="Colorful List Accent 1" w:semiHidden="0" w:uiPriority="72" w:unhideWhenUsed="0"/>
-    <w:lsdException w:name="Colorful Grid Accent 1" w:semiHidden="0" w:uiPriority="73" w:unhideWhenUsed="0"/>
-    <w:lsdException w:name="Light Shading Accent 2" w:semiHidden="0" w:uiPriority="60" w:unhideWhenUsed="0"/>
-    <w:lsdException w:name="Light List Accent 2" w:semiHidden="0" w:uiPriority="61" w:unhideWhenUsed="0"/>
-    <w:lsdException w:name="Light Grid Accent 2" w:semiHidden="0" w:uiPriority="62" w:unhideWhenUsed="0"/>
-    <w:lsdException w:name="Medium Shading 1 Accent 2" w:semiHidden="0" w:uiPriority="63" w:unhideWhenUsed="0"/>
-    <w:lsdException w:name="Medium Shading 2 Accent 2" w:semiHidden="0" w:uiPriority="64" w:unhideWhenUsed="0"/>
-    <w:lsdException w:name="Medium List 1 Accent 2" w:semiHidden="0" w:uiPriority="65" w:unhideWhenUsed="0"/>
-    <w:lsdException w:name="Medium List 2 Accent 2" w:semiHidden="0" w:uiPriority="66" w:unhideWhenUsed="0"/>
-    <w:lsdException w:name="Medium Grid 1 Accent 2" w:semiHidden="0" w:uiPriority="67" w:unhideWhenUsed="0"/>
-    <w:lsdException w:name="Medium Grid 2 Accent 2" w:semiHidden="0" w:uiPriority="68" w:unhideWhenUsed="0"/>
-    <w:lsdException w:name="Medium Grid 3 Accent 2" w:semiHidden="0" w:uiPriority="69" w:unhideWhenUsed="0"/>
-    <w:lsdException w:name="Dark List Accent 2" w:semiHidden="0" w:uiPriority="70" w:unhideWhenUsed="0"/>
-    <w:lsdException w:name="Colorful Shading Accent 2" w:semiHidden="0" w:uiPriority="71" w:unhideWhenUsed="0"/>
-    <w:lsdException w:name="Colorful List Accent 2" w:semiHidden="0" w:uiPriority="72" w:unhideWhenUsed="0"/>
-    <w:lsdException w:name="Colorful Grid Accent 2" w:semiHidden="0" w:uiPriority="73" w:unhideWhenUsed="0"/>
-    <w:lsdException w:name="Light Shading Accent 3" w:semiHidden="0" w:uiPriority="60" w:unhideWhenUsed="0"/>
-    <w:lsdException w:name="Light List Accent 3" w:semiHidden="0" w:uiPriority="61" w:unhideWhenUsed="0"/>
-    <w:lsdException w:name="Light Grid Accent 3" w:semiHidden="0" w:uiPriority="62" w:unhideWhenUsed="0"/>
-    <w:lsdException w:name="Medium Shading 1 Accent 3" w:semiHidden="0" w:uiPriority="63" w:unhideWhenUsed="0"/>
-    <w:lsdException w:name="Medium Shading 2 Accent 3" w:semiHidden="0" w:uiPriority="64" w:unhideWhenUsed="0"/>
-    <w:lsdException w:name="Medium List 1 Accent 3" w:semiHidden="0" w:uiPriority="65" w:unhideWhenUsed="0"/>
-    <w:lsdException w:name="Medium List 2 Accent 3" w:semiHidden="0" w:uiPriority="66" w:unhideWhenUsed="0"/>
-    <w:lsdException w:name="Medium Grid 1 Accent 3" w:semiHidden="0" w:uiPriority="67" w:unhideWhenUsed="0"/>
-    <w:lsdException w:name="Medium Grid 2 Accent 3" w:semiHidden="0" w:uiPriority="68" w:unhideWhenUsed="0"/>
-    <w:lsdException w:name="Medium Grid 3 Accent 3" w:semiHidden="0" w:uiPriority="69" w:unhideWhenUsed="0"/>
-    <w:lsdException w:name="Dark List Accent 3" w:semiHidden="0" w:uiPriority="70" w:unhideWhenUsed="0"/>
-    <w:lsdException w:name="Colorful Shading Accent 3" w:semiHidden="0" w:uiPriority="71" w:unhideWhenUsed="0"/>
-    <w:lsdException w:name="Colorful List Accent 3" w:semiHidden="0" w:uiPriority="72" w:unhideWhenUsed="0"/>
-    <w:lsdException w:name="Colorful Grid Accent 3" w:semiHidden="0" w:uiPriority="73" w:unhideWhenUsed="0"/>
-    <w:lsdException w:name="Light Shading Accent 4" w:semiHidden="0" w:uiPriority="60" w:unhideWhenUsed="0"/>
-    <w:lsdException w:name="Light List Accent 4" w:semiHidden="0" w:uiPriority="61" w:unhideWhenUsed="0"/>
-    <w:lsdException w:name="Light Grid Accent 4" w:semiHidden="0" w:uiPriority="62" w:unhideWhenUsed="0"/>
-    <w:lsdException w:name="Medium Shading 1 Accent 4" w:semiHidden="0" w:uiPriority="63" w:unhideWhenUsed="0"/>
-    <w:lsdException w:name="Medium Shading 2 Accent 4" w:semiHidden="0" w:uiPriority="64" w:unhideWhenUsed="0"/>
-    <w:lsdException w:name="Medium List 1 Accent 4" w:semiHidden="0" w:uiPriority="65" w:unhideWhenUsed="0"/>
-    <w:lsdException w:name="Medium List 2 Accent 4" w:semiHidden="0" w:uiPriority="66" w:unhideWhenUsed="0"/>
-    <w:lsdException w:name="Medium Grid 1 Accent 4" w:semiHidden="0" w:uiPriority="67" w:unhideWhenUsed="0"/>
-    <w:lsdException w:name="Medium Grid 2 Accent 4" w:semiHidden="0" w:uiPriority="68" w:unhideWhenUsed="0"/>
-    <w:lsdException w:name="Medium Grid 3 Accent 4" w:semiHidden="0" w:uiPriority="69" w:unhideWhenUsed="0"/>
-    <w:lsdException w:name="Dark List Accent 4" w:semiHidden="0" w:uiPriority="70" w:unhideWhenUsed="0"/>
-    <w:lsdException w:name="Colorful Shading Accent 4" w:semiHidden="0" w:uiPriority="71" w:unhideWhenUsed="0"/>
-    <w:lsdException w:name="Colorful List Accent 4" w:semiHidden="0" w:uiPriority="72" w:unhideWhenUsed="0"/>
-    <w:lsdException w:name="Colorful Grid Accent 4" w:semiHidden="0" w:uiPriority="73" w:unhideWhenUsed="0"/>
-    <w:lsdException w:name="Light Shading Accent 5" w:semiHidden="0" w:uiPriority="60" w:unhideWhenUsed="0"/>
-    <w:lsdException w:name="Light List Accent 5" w:semiHidden="0" w:uiPriority="61" w:unhideWhenUsed="0"/>
-    <w:lsdException w:name="Light Grid Accent 5" w:semiHidden="0" w:uiPriority="62" w:unhideWhenUsed="0"/>
-    <w:lsdException w:name="Medium Shading 1 Accent 5" w:semiHidden="0" w:uiPriority="63" w:unhideWhenUsed="0"/>
-    <w:lsdException w:name="Medium Shading 2 Accent 5" w:semiHidden="0" w:uiPriority="64" w:unhideWhenUsed="0"/>
-    <w:lsdException w:name="Medium List 1 Accent 5" w:semiHidden="0" w:uiPriority="65" w:unhideWhenUsed="0"/>
-    <w:lsdException w:name="Medium List 2 Accent 5" w:semiHidden="0" w:uiPriority="66" w:unhideWhenUsed="0"/>
-    <w:lsdException w:name="Medium Grid 1 Accent 5" w:semiHidden="0" w:uiPriority="67" w:unhideWhenUsed="0"/>
-    <w:lsdException w:name="Medium Grid 2 Accent 5" w:semiHidden="0" w:uiPriority="68" w:unhideWhenUsed="0"/>
-    <w:lsdException w:name="Medium Grid 3 Accent 5" w:semiHidden="0" w:uiPriority="69" w:unhideWhenUsed="0"/>
-    <w:lsdException w:name="Dark List Accent 5" w:semiHidden="0" w:uiPriority="70" w:unhideWhenUsed="0"/>
-    <w:lsdException w:name="Colorful Shading Accent 5" w:semiHidden="0" w:uiPriority="71" w:unhideWhenUsed="0"/>
-    <w:lsdException w:name="Colorful List Accent 5" w:semiHidden="0" w:uiPriority="72" w:unhideWhenUsed="0"/>
-    <w:lsdException w:name="Colorful Grid Accent 5" w:semiHidden="0" w:uiPriority="73" w:unhideWhenUsed="0"/>
-    <w:lsdException w:name="Light Shading Accent 6" w:semiHidden="0" w:uiPriority="60" w:unhideWhenUsed="0"/>
-    <w:lsdException w:name="Light List Accent 6" w:semiHidden="0" w:uiPriority="61" w:unhideWhenUsed="0"/>
-    <w:lsdException w:name="Light Grid Accent 6" w:semiHidden="0" w:uiPriority="62" w:unhideWhenUsed="0"/>
-    <w:lsdException w:name="Medium Shading 1 Accent 6" w:semiHidden="0" w:uiPriority="63" w:unhideWhenUsed="0"/>
-    <w:lsdException w:name="Medium Shading 2 Accent 6" w:semiHidden="0" w:uiPriority="64" w:unhideWhenUsed="0"/>
-    <w:lsdException w:name="Medium List 1 Accent 6" w:semiHidden="0" w:uiPriority="65" w:unhideWhenUsed="0"/>
-    <w:lsdException w:name="Medium List 2 Accent 6" w:semiHidden="0" w:uiPriority="66" w:unhideWhenUsed="0"/>
-    <w:lsdException w:name="Medium Grid 1 Accent 6" w:semiHidden="0" w:uiPriority="67" w:unhideWhenUsed="0"/>
-    <w:lsdException w:name="Medium Grid 2 Accent 6" w:semiHidden="0" w:uiPriority="68" w:unhideWhenUsed="0"/>
-    <w:lsdException w:name="Medium Grid 3 Accent 6" w:semiHidden="0" w:uiPriority="69" w:unhideWhenUsed="0"/>
-    <w:lsdException w:name="Dark List Accent 6" w:semiHidden="0" w:uiPriority="70" w:unhideWhenUsed="0"/>
-    <w:lsdException w:name="Colorful Shading Accent 6" w:semiHidden="0" w:uiPriority="71" w:unhideWhenUsed="0"/>
-    <w:lsdException w:name="Colorful List Accent 6" w:semiHidden="0" w:uiPriority="72" w:unhideWhenUsed="0"/>
-    <w:lsdException w:name="Colorful Grid Accent 6" w:semiHidden="0" w:uiPriority="73" w:unhideWhenUsed="0"/>
-    <w:lsdException w:name="Subtle Emphasis" w:semiHidden="0" w:uiPriority="19" w:unhideWhenUsed="0" w:qFormat="1"/>
-    <w:lsdException w:name="Intense Emphasis" w:semiHidden="0" w:uiPriority="21" w:unhideWhenUsed="0" w:qFormat="1"/>
-    <w:lsdException w:name="Subtle Reference" w:semiHidden="0" w:uiPriority="31" w:unhideWhenUsed="0" w:qFormat="1"/>
-    <w:lsdException w:name="Intense Reference" w:semiHidden="0" w:uiPriority="32" w:unhideWhenUsed="0" w:qFormat="1"/>
-    <w:lsdException w:name="Book Title" w:semiHidden="0" w:uiPriority="33" w:unhideWhenUsed="0" w:qFormat="1"/>
-    <w:lsdException w:name="Bibliography" w:uiPriority="37"/>
-    <w:lsdException w:name="TOC Heading" w:uiPriority="39" w:qFormat="1"/>
-  </w:latentStyles>
-  <w:style w:type="paragraph" w:default="1" w:styleId="Normal">
-    <w:name w:val="Normal"/>
-    <w:qFormat/>
-  </w:style>
-  <w:style w:type="character" w:default="1" w:styleId="DefaultParagraphFont">
-    <w:name w:val="Default Paragraph Font"/>
-    <w:uiPriority w:val="1"/>
-    <w:semiHidden/>
-    <w:unhideWhenUsed/>
-  </w:style>
-  <w:style w:type="table" w:default="1" w:styleId="TableNormal">
-    <w:name w:val="Normal Table"/>
-    <w:uiPriority w:val="99"/>
-    <w:semiHidden/>
-    <w:unhideWhenUsed/>
-    <w:tblPr>
-      <w:tblInd w:w="0" w:type="dxa"/>
-      <w:tblCellMar>
-        <w:top w:w="0" w:type="dxa"/>
-        <w:left w:w="108" w:type="dxa"/>
-        <w:bottom w:w="0" w:type="dxa"/>
-        <w:right w:w="108" w:type="dxa"/>
-      </w:tblCellMar>
-    </w:tblPr>
-  </w:style>
-  <w:style w:type="numbering" w:default="1" w:styleId="NoList">
-    <w:name w:val="No List"/>
-    <w:uiPriority w:val="99"/>
-    <w:semiHidden/>
-    <w:unhideWhenUsed/>
-  </w:style>
-  <w:style w:type="paragraph" w:customStyle="1" w:styleId="EBD796F4344548A4AA26460716BE1378">
-    <w:name w:val="EBD796F4344548A4AA26460716BE1378"/>
-    <w:rsid w:val="001061BE"/>
-  </w:style>
-  <w:style w:type="paragraph" w:customStyle="1" w:styleId="F790E46A08C04469ACF133AF22ECE821">
-    <w:name w:val="F790E46A08C04469ACF133AF22ECE821"/>
-    <w:rsid w:val="001061BE"/>
-  </w:style>
-  <w:style w:type="paragraph" w:customStyle="1" w:styleId="0B3318F39D704A6C8A229E312D8C5EF1">
-    <w:name w:val="0B3318F39D704A6C8A229E312D8C5EF1"/>
-    <w:rsid w:val="001061BE"/>
-  </w:style>
-  <w:style w:type="paragraph" w:customStyle="1" w:styleId="3B8BDD0EC1F94B758AF3140AE2E491B2">
-    <w:name w:val="3B8BDD0EC1F94B758AF3140AE2E491B2"/>
-    <w:rsid w:val="001061BE"/>
-  </w:style>
-  <w:style w:type="paragraph" w:customStyle="1" w:styleId="40C07340679A4D1A86100DA851AB0925">
-    <w:name w:val="40C07340679A4D1A86100DA851AB0925"/>
-    <w:rsid w:val="001061BE"/>
-  </w:style>
-  <w:style w:type="paragraph" w:customStyle="1" w:styleId="47AC2C6E98E441DA8FE5477BA218E74C">
-    <w:name w:val="47AC2C6E98E441DA8FE5477BA218E74C"/>
-    <w:rsid w:val="001061BE"/>
-  </w:style>
-</w:styles>
-</file>
-
-<file path=word/glossary/stylesWithEffects.xml><?xml version="1.0" encoding="utf-8"?>
-<w:styles xmlns:wpc="http://schemas.microsoft.com/office/word/2010/wordprocessingCanvas" xmlns:mc="http://schemas.openxmlformats.org/markup-compatibility/2006" xmlns:o="urn:schemas-microsoft-com:office:office" xmlns:r="http://schemas.openxmlformats.org/officeDocument/2006/relationships" xmlns:m="http://schemas.openxmlformats.org/officeDocument/2006/math" xmlns:v="urn:schemas-microsoft-com:vml" xmlns:wp14="http://schemas.microsoft.com/office/word/2010/wordprocessingDrawing" xmlns:wp="http://schemas.openxmlformats.org/drawingml/2006/wordprocessingDrawing" xmlns:w10="urn:schemas-microsoft-com:office:word" xmlns:w="http://schemas.openxmlformats.org/wordprocessingml/2006/main" xmlns:w14="http://schemas.microsoft.com/office/word/2010/wordml" xmlns:wpg="http://schemas.microsoft.com/office/word/2010/wordprocessingGroup" xmlns:wpi="http://schemas.microsoft.com/office/word/2010/wordprocessingInk" xmlns:wne="http://schemas.microsoft.com/office/word/2006/wordml" xmlns:wps="http://schemas.microsoft.com/office/word/2010/wordprocessingShape" mc:Ignorable="w14 wp14">
-  <w:docDefaults>
-    <w:rPrDefault>
-      <w:rPr>
-        <w:rFonts w:asciiTheme="minorHAnsi" w:eastAsiaTheme="minorEastAsia" w:hAnsiTheme="minorHAnsi" w:cstheme="minorBidi"/>
-        <w:sz w:val="22"/>
-        <w:szCs w:val="22"/>
-        <w:lang w:val="en-GB" w:eastAsia="en-GB" w:bidi="ar-SA"/>
-      </w:rPr>
-    </w:rPrDefault>
-    <w:pPrDefault>
-      <w:pPr>
-        <w:spacing w:after="200" w:line="276" w:lineRule="auto"/>
-      </w:pPr>
-    </w:pPrDefault>
-  </w:docDefaults>
-  <w:latentStyles w:defLockedState="0" w:defUIPriority="99" w:defSemiHidden="1" w:defUnhideWhenUsed="1" w:defQFormat="0" w:count="267">
-    <w:lsdException w:name="Normal" w:semiHidden="0" w:uiPriority="0" w:unhideWhenUsed="0" w:qFormat="1"/>
-    <w:lsdException w:name="heading 1" w:semiHidden="0" w:uiPriority="9" w:unhideWhenUsed="0" w:qFormat="1"/>
-    <w:lsdException w:name="heading 2" w:uiPriority="9" w:qFormat="1"/>
-    <w:lsdException w:name="heading 3" w:uiPriority="9" w:qFormat="1"/>
-    <w:lsdException w:name="heading 4" w:uiPriority="9" w:qFormat="1"/>
-    <w:lsdException w:name="heading 5" w:uiPriority="9" w:qFormat="1"/>
-    <w:lsdException w:name="heading 6" w:uiPriority="9" w:qFormat="1"/>
-    <w:lsdException w:name="heading 7" w:uiPriority="9" w:qFormat="1"/>
-    <w:lsdException w:name="heading 8" w:uiPriority="9" w:qFormat="1"/>
-    <w:lsdException w:name="heading 9" w:uiPriority="9" w:qFormat="1"/>
-    <w:lsdException w:name="toc 1" w:uiPriority="39"/>
-    <w:lsdException w:name="toc 2" w:uiPriority="39"/>
-    <w:lsdException w:name="toc 3" w:uiPriority="39"/>
-    <w:lsdException w:name="toc 4" w:uiPriority="39"/>
-    <w:lsdException w:name="toc 5" w:uiPriority="39"/>
-    <w:lsdException w:name="toc 6" w:uiPriority="39"/>
-    <w:lsdException w:name="toc 7" w:uiPriority="39"/>
-    <w:lsdException w:name="toc 8" w:uiPriority="39"/>
-    <w:lsdException w:name="toc 9" w:uiPriority="39"/>
-    <w:lsdException w:name="caption" w:uiPriority="35" w:qFormat="1"/>
-    <w:lsdException w:name="Title" w:semiHidden="0" w:uiPriority="10" w:unhideWhenUsed="0" w:qFormat="1"/>
-    <w:lsdException w:name="Default Paragraph Font" w:uiPriority="1"/>
-    <w:lsdException w:name="Subtitle" w:semiHidden="0" w:uiPriority="11" w:unhideWhenUsed="0" w:qFormat="1"/>
-    <w:lsdException w:name="Strong" w:semiHidden="0" w:uiPriority="22" w:unhideWhenUsed="0" w:qFormat="1"/>
-    <w:lsdException w:name="Emphasis" w:semiHidden="0" w:uiPriority="20" w:unhideWhenUsed="0" w:qFormat="1"/>
-    <w:lsdException w:name="Table Grid" w:semiHidden="0" w:uiPriority="59" w:unhideWhenUsed="0"/>
-    <w:lsdException w:name="Placeholder Text" w:unhideWhenUsed="0"/>
-    <w:lsdException w:name="No Spacing" w:semiHidden="0" w:uiPriority="1" w:unhideWhenUsed="0" w:qFormat="1"/>
-    <w:lsdException w:name="Light Shading" w:semiHidden="0" w:uiPriority="60" w:unhideWhenUsed="0"/>
-    <w:lsdException w:name="Light List" w:semiHidden="0" w:uiPriority="61" w:unhideWhenUsed="0"/>
-    <w:lsdException w:name="Light Grid" w:semiHidden="0" w:uiPriority="62" w:unhideWhenUsed="0"/>
-    <w:lsdException w:name="Medium Shading 1" w:semiHidden="0" w:uiPriority="63" w:unhideWhenUsed="0"/>
-    <w:lsdException w:name="Medium Shading 2" w:semiHidden="0" w:uiPriority="64" w:unhideWhenUsed="0"/>
-    <w:lsdException w:name="Medium List 1" w:semiHidden="0" w:uiPriority="65" w:unhideWhenUsed="0"/>
-    <w:lsdException w:name="Medium List 2" w:semiHidden="0" w:uiPriority="66" w:unhideWhenUsed="0"/>
-    <w:lsdException w:name="Medium Grid 1" w:semiHidden="0" w:uiPriority="67" w:unhideWhenUsed="0"/>
-    <w:lsdException w:name="Medium Grid 2" w:semiHidden="0" w:uiPriority="68" w:unhideWhenUsed="0"/>
-    <w:lsdException w:name="Medium Grid 3" w:semiHidden="0" w:uiPriority="69" w:unhideWhenUsed="0"/>
-    <w:lsdException w:name="Dark List" w:semiHidden="0" w:uiPriority="70" w:unhideWhenUsed="0"/>
-    <w:lsdException w:name="Colorful Shading" w:semiHidden="0" w:uiPriority="71" w:unhideWhenUsed="0"/>
-    <w:lsdException w:name="Colorful List" w:semiHidden="0" w:uiPriority="72" w:unhideWhenUsed="0"/>
-    <w:lsdException w:name="Colorful Grid" w:semiHidden="0" w:uiPriority="73" w:unhideWhenUsed="0"/>
-    <w:lsdException w:name="Light Shading Accent 1" w:semiHidden="0" w:uiPriority="60" w:unhideWhenUsed="0"/>
-    <w:lsdException w:name="Light List Accent 1" w:semiHidden="0" w:uiPriority="61" w:unhideWhenUsed="0"/>
-    <w:lsdException w:name="Light Grid Accent 1" w:semiHidden="0" w:uiPriority="62" w:unhideWhenUsed="0"/>
-    <w:lsdException w:name="Medium Shading 1 Accent 1" w:semiHidden="0" w:uiPriority="63" w:unhideWhenUsed="0"/>
-    <w:lsdException w:name="Medium Shading 2 Accent 1" w:semiHidden="0" w:uiPriority="64" w:unhideWhenUsed="0"/>
-    <w:lsdException w:name="Medium List 1 Accent 1" w:semiHidden="0" w:uiPriority="65" w:unhideWhenUsed="0"/>
-    <w:lsdException w:name="Revision" w:unhideWhenUsed="0"/>
-    <w:lsdException w:name="List Paragraph" w:semiHidden="0" w:uiPriority="34" w:unhideWhenUsed="0" w:qFormat="1"/>
-    <w:lsdException w:name="Quote" w:semiHidden="0" w:uiPriority="29" w:unhideWhenUsed="0" w:qFormat="1"/>
-    <w:lsdException w:name="Intense Quote" w:semiHidden="0" w:uiPriority="30" w:unhideWhenUsed="0" w:qFormat="1"/>
-    <w:lsdException w:name="Medium List 2 Accent 1" w:semiHidden="0" w:uiPriority="66" w:unhideWhenUsed="0"/>
-    <w:lsdException w:name="Medium Grid 1 Accent 1" w:semiHidden="0" w:uiPriority="67" w:unhideWhenUsed="0"/>
-    <w:lsdException w:name="Medium Grid 2 Accent 1" w:semiHidden="0" w:uiPriority="68" w:unhideWhenUsed="0"/>
-    <w:lsdException w:name="Medium Grid 3 Accent 1" w:semiHidden="0" w:uiPriority="69" w:unhideWhenUsed="0"/>
-    <w:lsdException w:name="Dark List Accent 1" w:semiHidden="0" w:uiPriority="70" w:unhideWhenUsed="0"/>
-    <w:lsdException w:name="Colorful Shading Accent 1" w:semiHidden="0" w:uiPriority="71" w:unhideWhenUsed="0"/>
-    <w:lsdException w:name="Colorful List Accent 1" w:semiHidden="0" w:uiPriority="72" w:unhideWhenUsed="0"/>
-    <w:lsdException w:name="Colorful Grid Accent 1" w:semiHidden="0" w:uiPriority="73" w:unhideWhenUsed="0"/>
-    <w:lsdException w:name="Light Shading Accent 2" w:semiHidden="0" w:uiPriority="60" w:unhideWhenUsed="0"/>
-    <w:lsdException w:name="Light List Accent 2" w:semiHidden="0" w:uiPriority="61" w:unhideWhenUsed="0"/>
-    <w:lsdException w:name="Light Grid Accent 2" w:semiHidden="0" w:uiPriority="62" w:unhideWhenUsed="0"/>
-    <w:lsdException w:name="Medium Shading 1 Accent 2" w:semiHidden="0" w:uiPriority="63" w:unhideWhenUsed="0"/>
-    <w:lsdException w:name="Medium Shading 2 Accent 2" w:semiHidden="0" w:uiPriority="64" w:unhideWhenUsed="0"/>
-    <w:lsdException w:name="Medium List 1 Accent 2" w:semiHidden="0" w:uiPriority="65" w:unhideWhenUsed="0"/>
-    <w:lsdException w:name="Medium List 2 Accent 2" w:semiHidden="0" w:uiPriority="66" w:unhideWhenUsed="0"/>
-    <w:lsdException w:name="Medium Grid 1 Accent 2" w:semiHidden="0" w:uiPriority="67" w:unhideWhenUsed="0"/>
-    <w:lsdException w:name="Medium Grid 2 Accent 2" w:semiHidden="0" w:uiPriority="68" w:unhideWhenUsed="0"/>
-    <w:lsdException w:name="Medium Grid 3 Accent 2" w:semiHidden="0" w:uiPriority="69" w:unhideWhenUsed="0"/>
-    <w:lsdException w:name="Dark List Accent 2" w:semiHidden="0" w:uiPriority="70" w:unhideWhenUsed="0"/>
-    <w:lsdException w:name="Colorful Shading Accent 2" w:semiHidden="0" w:uiPriority="71" w:unhideWhenUsed="0"/>
-    <w:lsdException w:name="Colorful List Accent 2" w:semiHidden="0" w:uiPriority="72" w:unhideWhenUsed="0"/>
-    <w:lsdException w:name="Colorful Grid Accent 2" w:semiHidden="0" w:uiPriority="73" w:unhideWhenUsed="0"/>
-    <w:lsdException w:name="Light Shading Accent 3" w:semiHidden="0" w:uiPriority="60" w:unhideWhenUsed="0"/>
-    <w:lsdException w:name="Light List Accent 3" w:semiHidden="0" w:uiPriority="61" w:unhideWhenUsed="0"/>
-    <w:lsdException w:name="Light Grid Accent 3" w:semiHidden="0" w:uiPriority="62" w:unhideWhenUsed="0"/>
-    <w:lsdException w:name="Medium Shading 1 Accent 3" w:semiHidden="0" w:uiPriority="63" w:unhideWhenUsed="0"/>
-    <w:lsdException w:name="Medium Shading 2 Accent 3" w:semiHidden="0" w:uiPriority="64" w:unhideWhenUsed="0"/>
-    <w:lsdException w:name="Medium List 1 Accent 3" w:semiHidden="0" w:uiPriority="65" w:unhideWhenUsed="0"/>
-    <w:lsdException w:name="Medium List 2 Accent 3" w:semiHidden="0" w:uiPriority="66" w:unhideWhenUsed="0"/>
-    <w:lsdException w:name="Medium Grid 1 Accent 3" w:semiHidden="0" w:uiPriority="67" w:unhideWhenUsed="0"/>
-    <w:lsdException w:name="Medium Grid 2 Accent 3" w:semiHidden="0" w:uiPriority="68" w:unhideWhenUsed="0"/>
-    <w:lsdException w:name="Medium Grid 3 Accent 3" w:semiHidden="0" w:uiPriority="69" w:unhideWhenUsed="0"/>
-    <w:lsdException w:name="Dark List Accent 3" w:semiHidden="0" w:uiPriority="70" w:unhideWhenUsed="0"/>
-    <w:lsdException w:name="Colorful Shading Accent 3" w:semiHidden="0" w:uiPriority="71" w:unhideWhenUsed="0"/>
-    <w:lsdException w:name="Colorful List Accent 3" w:semiHidden="0" w:uiPriority="72" w:unhideWhenUsed="0"/>
-    <w:lsdException w:name="Colorful Grid Accent 3" w:semiHidden="0" w:uiPriority="73" w:unhideWhenUsed="0"/>
-    <w:lsdException w:name="Light Shading Accent 4" w:semiHidden="0" w:uiPriority="60" w:unhideWhenUsed="0"/>
-    <w:lsdException w:name="Light List Accent 4" w:semiHidden="0" w:uiPriority="61" w:unhideWhenUsed="0"/>
-    <w:lsdException w:name="Light Grid Accent 4" w:semiHidden="0" w:uiPriority="62" w:unhideWhenUsed="0"/>
-    <w:lsdException w:name="Medium Shading 1 Accent 4" w:semiHidden="0" w:uiPriority="63" w:unhideWhenUsed="0"/>
-    <w:lsdException w:name="Medium Shading 2 Accent 4" w:semiHidden="0" w:uiPriority="64" w:unhideWhenUsed="0"/>
-    <w:lsdException w:name="Medium List 1 Accent 4" w:semiHidden="0" w:uiPriority="65" w:unhideWhenUsed="0"/>
-    <w:lsdException w:name="Medium List 2 Accent 4" w:semiHidden="0" w:uiPriority="66" w:unhideWhenUsed="0"/>
-    <w:lsdException w:name="Medium Grid 1 Accent 4" w:semiHidden="0" w:uiPriority="67" w:unhideWhenUsed="0"/>
-    <w:lsdException w:name="Medium Grid 2 Accent 4" w:semiHidden="0" w:uiPriority="68" w:unhideWhenUsed="0"/>
-    <w:lsdException w:name="Medium Grid 3 Accent 4" w:semiHidden="0" w:uiPriority="69" w:unhideWhenUsed="0"/>
-    <w:lsdException w:name="Dark List Accent 4" w:semiHidden="0" w:uiPriority="70" w:unhideWhenUsed="0"/>
-    <w:lsdException w:name="Colorful Shading Accent 4" w:semiHidden="0" w:uiPriority="71" w:unhideWhenUsed="0"/>
-    <w:lsdException w:name="Colorful List Accent 4" w:semiHidden="0" w:uiPriority="72" w:unhideWhenUsed="0"/>
-    <w:lsdException w:name="Colorful Grid Accent 4" w:semiHidden="0" w:uiPriority="73" w:unhideWhenUsed="0"/>
-    <w:lsdException w:name="Light Shading Accent 5" w:semiHidden="0" w:uiPriority="60" w:unhideWhenUsed="0"/>
-    <w:lsdException w:name="Light List Accent 5" w:semiHidden="0" w:uiPriority="61" w:unhideWhenUsed="0"/>
-    <w:lsdException w:name="Light Grid Accent 5" w:semiHidden="0" w:uiPriority="62" w:unhideWhenUsed="0"/>
-    <w:lsdException w:name="Medium Shading 1 Accent 5" w:semiHidden="0" w:uiPriority="63" w:unhideWhenUsed="0"/>
-    <w:lsdException w:name="Medium Shading 2 Accent 5" w:semiHidden="0" w:uiPriority="64" w:unhideWhenUsed="0"/>
-    <w:lsdException w:name="Medium List 1 Accent 5" w:semiHidden="0" w:uiPriority="65" w:unhideWhenUsed="0"/>
-    <w:lsdException w:name="Medium List 2 Accent 5" w:semiHidden="0" w:uiPriority="66" w:unhideWhenUsed="0"/>
-    <w:lsdException w:name="Medium Grid 1 Accent 5" w:semiHidden="0" w:uiPriority="67" w:unhideWhenUsed="0"/>
-    <w:lsdException w:name="Medium Grid 2 Accent 5" w:semiHidden="0" w:uiPriority="68" w:unhideWhenUsed="0"/>
-    <w:lsdException w:name="Medium Grid 3 Accent 5" w:semiHidden="0" w:uiPriority="69" w:unhideWhenUsed="0"/>
-    <w:lsdException w:name="Dark List Accent 5" w:semiHidden="0" w:uiPriority="70" w:unhideWhenUsed="0"/>
-    <w:lsdException w:name="Colorful Shading Accent 5" w:semiHidden="0" w:uiPriority="71" w:unhideWhenUsed="0"/>
-    <w:lsdException w:name="Colorful List Accent 5" w:semiHidden="0" w:uiPriority="72" w:unhideWhenUsed="0"/>
-    <w:lsdException w:name="Colorful Grid Accent 5" w:semiHidden="0" w:uiPriority="73" w:unhideWhenUsed="0"/>
-    <w:lsdException w:name="Light Shading Accent 6" w:semiHidden="0" w:uiPriority="60" w:unhideWhenUsed="0"/>
-    <w:lsdException w:name="Light List Accent 6" w:semiHidden="0" w:uiPriority="61" w:unhideWhenUsed="0"/>
-    <w:lsdException w:name="Light Grid Accent 6" w:semiHidden="0" w:uiPriority="62" w:unhideWhenUsed="0"/>
-    <w:lsdException w:name="Medium Shading 1 Accent 6" w:semiHidden="0" w:uiPriority="63" w:unhideWhenUsed="0"/>
-    <w:lsdException w:name="Medium Shading 2 Accent 6" w:semiHidden="0" w:uiPriority="64" w:unhideWhenUsed="0"/>
-    <w:lsdException w:name="Medium List 1 Accent 6" w:semiHidden="0" w:uiPriority="65" w:unhideWhenUsed="0"/>
-    <w:lsdException w:name="Medium List 2 Accent 6" w:semiHidden="0" w:uiPriority="66" w:unhideWhenUsed="0"/>
-    <w:lsdException w:name="Medium Grid 1 Accent 6" w:semiHidden="0" w:uiPriority="67" w:unhideWhenUsed="0"/>
-    <w:lsdException w:name="Medium Grid 2 Accent 6" w:semiHidden="0" w:uiPriority="68" w:unhideWhenUsed="0"/>
-    <w:lsdException w:name="Medium Grid 3 Accent 6" w:semiHidden="0" w:uiPriority="69" w:unhideWhenUsed="0"/>
-    <w:lsdException w:name="Dark List Accent 6" w:semiHidden="0" w:uiPriority="70" w:unhideWhenUsed="0"/>
-    <w:lsdException w:name="Colorful Shading Accent 6" w:semiHidden="0" w:uiPriority="71" w:unhideWhenUsed="0"/>
-    <w:lsdException w:name="Colorful List Accent 6" w:semiHidden="0" w:uiPriority="72" w:unhideWhenUsed="0"/>
-    <w:lsdException w:name="Colorful Grid Accent 6" w:semiHidden="0" w:uiPriority="73" w:unhideWhenUsed="0"/>
-    <w:lsdException w:name="Subtle Emphasis" w:semiHidden="0" w:uiPriority="19" w:unhideWhenUsed="0" w:qFormat="1"/>
-    <w:lsdException w:name="Intense Emphasis" w:semiHidden="0" w:uiPriority="21" w:unhideWhenUsed="0" w:qFormat="1"/>
-    <w:lsdException w:name="Subtle Reference" w:semiHidden="0" w:uiPriority="31" w:unhideWhenUsed="0" w:qFormat="1"/>
-    <w:lsdException w:name="Intense Reference" w:semiHidden="0" w:uiPriority="32" w:unhideWhenUsed="0" w:qFormat="1"/>
-    <w:lsdException w:name="Book Title" w:semiHidden="0" w:uiPriority="33" w:unhideWhenUsed="0" w:qFormat="1"/>
-    <w:lsdException w:name="Bibliography" w:uiPriority="37"/>
-    <w:lsdException w:name="TOC Heading" w:uiPriority="39" w:qFormat="1"/>
-  </w:latentStyles>
-  <w:style w:type="paragraph" w:default="1" w:styleId="Normal">
-    <w:name w:val="Normal"/>
-    <w:qFormat/>
-  </w:style>
-  <w:style w:type="character" w:default="1" w:styleId="DefaultParagraphFont">
-    <w:name w:val="Default Paragraph Font"/>
-    <w:uiPriority w:val="1"/>
-    <w:semiHidden/>
-    <w:unhideWhenUsed/>
-  </w:style>
-  <w:style w:type="table" w:default="1" w:styleId="TableNormal">
-    <w:name w:val="Normal Table"/>
-    <w:uiPriority w:val="99"/>
-    <w:semiHidden/>
-    <w:unhideWhenUsed/>
-    <w:tblPr>
-      <w:tblInd w:w="0" w:type="dxa"/>
-      <w:tblCellMar>
-        <w:top w:w="0" w:type="dxa"/>
-        <w:left w:w="108" w:type="dxa"/>
-        <w:bottom w:w="0" w:type="dxa"/>
-        <w:right w:w="108" w:type="dxa"/>
-      </w:tblCellMar>
-    </w:tblPr>
-  </w:style>
-  <w:style w:type="numbering" w:default="1" w:styleId="NoList">
-    <w:name w:val="No List"/>
-    <w:uiPriority w:val="99"/>
-    <w:semiHidden/>
-    <w:unhideWhenUsed/>
-  </w:style>
-  <w:style w:type="paragraph" w:customStyle="1" w:styleId="EBD796F4344548A4AA26460716BE1378">
-    <w:name w:val="EBD796F4344548A4AA26460716BE1378"/>
-    <w:rsid w:val="001061BE"/>
-  </w:style>
-  <w:style w:type="paragraph" w:customStyle="1" w:styleId="F790E46A08C04469ACF133AF22ECE821">
-    <w:name w:val="F790E46A08C04469ACF133AF22ECE821"/>
-    <w:rsid w:val="001061BE"/>
-  </w:style>
-  <w:style w:type="paragraph" w:customStyle="1" w:styleId="0B3318F39D704A6C8A229E312D8C5EF1">
-    <w:name w:val="0B3318F39D704A6C8A229E312D8C5EF1"/>
-    <w:rsid w:val="001061BE"/>
-  </w:style>
-  <w:style w:type="paragraph" w:customStyle="1" w:styleId="3B8BDD0EC1F94B758AF3140AE2E491B2">
-    <w:name w:val="3B8BDD0EC1F94B758AF3140AE2E491B2"/>
-    <w:rsid w:val="001061BE"/>
-  </w:style>
-  <w:style w:type="paragraph" w:customStyle="1" w:styleId="40C07340679A4D1A86100DA851AB0925">
-    <w:name w:val="40C07340679A4D1A86100DA851AB0925"/>
-    <w:rsid w:val="001061BE"/>
-  </w:style>
-  <w:style w:type="paragraph" w:customStyle="1" w:styleId="47AC2C6E98E441DA8FE5477BA218E74C">
-    <w:name w:val="47AC2C6E98E441DA8FE5477BA218E74C"/>
-    <w:rsid w:val="001061BE"/>
-  </w:style>
-</w:styles>
-</file>
-
-<file path=word/glossary/webSettings.xml><?xml version="1.0" encoding="utf-8"?>
-<w:webSettings xmlns:mc="http://schemas.openxmlformats.org/markup-compatibility/2006" xmlns:r="http://schemas.openxmlformats.org/officeDocument/2006/relationships" xmlns:w="http://schemas.openxmlformats.org/wordprocessingml/2006/main" xmlns:w14="http://schemas.microsoft.com/office/word/2010/wordml" mc:Ignorable="w14">
-  <w:optimizeForBrowser/>
-  <w:allowPNG/>
-</w:webSettings>
-</file>
-
 <file path=word/theme/theme1.xml><?xml version="1.0" encoding="utf-8"?>
 <a:theme xmlns:a="http://schemas.openxmlformats.org/drawingml/2006/main" name="Office Theme">
   <a:themeElements>
@@ -13883,7 +13322,7 @@
 </file>
 
 <file path=customXml/itemProps2.xml><?xml version="1.0" encoding="utf-8"?>
-<ds:datastoreItem xmlns:ds="http://schemas.openxmlformats.org/officeDocument/2006/customXml" ds:itemID="{03F672E9-5D0B-448A-A5F4-C890755AFA1B}">
+<ds:datastoreItem xmlns:ds="http://schemas.openxmlformats.org/officeDocument/2006/customXml" ds:itemID="{7DE39C85-7B64-4A4D-AF7D-8322107BADFE}">
   <ds:schemaRefs>
     <ds:schemaRef ds:uri="http://schemas.openxmlformats.org/officeDocument/2006/bibliography"/>
   </ds:schemaRefs>

</xml_diff>